<commit_message>
Added Final Project Documentation
</commit_message>
<xml_diff>
--- a/M5/Final Project Delivery and Demonstration.docx
+++ b/M5/Final Project Delivery and Demonstration.docx
@@ -40,13 +40,8 @@
       <w:pPr>
         <w:jc w:val="center"/>
       </w:pPr>
-      <w:proofErr w:type="spellStart"/>
-      <w:r>
-        <w:t>LikU</w:t>
-      </w:r>
-      <w:proofErr w:type="spellEnd"/>
-      <w:r>
-        <w:t xml:space="preserve">: </w:t>
+      <w:r>
+        <w:t xml:space="preserve">LikU: </w:t>
       </w:r>
     </w:p>
     <w:p>
@@ -65,15 +60,7 @@
         <w:jc w:val="center"/>
       </w:pPr>
       <w:r>
-        <w:t xml:space="preserve">Gianni </w:t>
-      </w:r>
-      <w:proofErr w:type="spellStart"/>
-      <w:r>
-        <w:t>Difede</w:t>
-      </w:r>
-      <w:proofErr w:type="spellEnd"/>
-      <w:r>
-        <w:t xml:space="preserve"> – Team Lead</w:t>
+        <w:t>Gianni Difede – Team Lead</w:t>
       </w:r>
     </w:p>
     <w:p>
@@ -81,13 +68,8 @@
         <w:spacing w:line="276" w:lineRule="auto"/>
         <w:jc w:val="center"/>
       </w:pPr>
-      <w:proofErr w:type="spellStart"/>
-      <w:r>
-        <w:t>Peterling</w:t>
-      </w:r>
-      <w:proofErr w:type="spellEnd"/>
-      <w:r>
-        <w:t xml:space="preserve"> Etienne – Front End Lead</w:t>
+      <w:r>
+        <w:t>Peterling Etienne – Front End Lead</w:t>
       </w:r>
     </w:p>
     <w:p>
@@ -104,13 +86,8 @@
         <w:spacing w:line="276" w:lineRule="auto"/>
         <w:jc w:val="center"/>
       </w:pPr>
-      <w:proofErr w:type="spellStart"/>
-      <w:r>
-        <w:t>Dukens</w:t>
-      </w:r>
-      <w:proofErr w:type="spellEnd"/>
-      <w:r>
-        <w:t xml:space="preserve"> Louis – Product Owner</w:t>
+      <w:r>
+        <w:t>Dukens Louis – Product Owner</w:t>
       </w:r>
     </w:p>
     <w:p>
@@ -3271,23 +3248,13 @@
           <w:u w:val="single"/>
         </w:rPr>
       </w:pPr>
-      <w:proofErr w:type="spellStart"/>
       <w:r>
         <w:rPr>
           <w:rFonts w:ascii="Amasis MT Pro Light" w:hAnsi="Amasis MT Pro Light"/>
           <w:b/>
           <w:u w:val="single"/>
         </w:rPr>
-        <w:t>LikeU’s</w:t>
-      </w:r>
-      <w:proofErr w:type="spellEnd"/>
-      <w:r>
-        <w:rPr>
-          <w:rFonts w:ascii="Amasis MT Pro Light" w:hAnsi="Amasis MT Pro Light"/>
-          <w:b/>
-          <w:u w:val="single"/>
-        </w:rPr>
-        <w:t xml:space="preserve"> </w:t>
+        <w:t xml:space="preserve">LikeU’s </w:t>
       </w:r>
       <w:r>
         <w:rPr>
@@ -3331,7 +3298,7 @@
                           <a14:useLocalDpi xmlns:a14="http://schemas.microsoft.com/office/drawing/2010/main" val="0"/>
                         </a:ext>
                         <a:ext uri="{96DAC541-7B7A-43D3-8B79-37D633B846F1}">
-                          <asvg:svgBlip xmlns:asvg="http://schemas.microsoft.com/office/drawing/2016/SVG/main" xmlns:w16se="http://schemas.microsoft.com/office/word/2015/wordml/symex" xmlns:w16sdtdh="http://schemas.microsoft.com/office/word/2020/wordml/sdtdatahash" xmlns:w16="http://schemas.microsoft.com/office/word/2018/wordml" xmlns:w16cid="http://schemas.microsoft.com/office/word/2016/wordml/cid" xmlns:w16cex="http://schemas.microsoft.com/office/word/2018/wordml/cex" xmlns:w="http://schemas.openxmlformats.org/wordprocessingml/2006/main" xmlns:w10="urn:schemas-microsoft-com:office:word" xmlns:v="urn:schemas-microsoft-com:vml" xmlns:o="urn:schemas-microsoft-com:office:office" xmlns:am3d="http://schemas.microsoft.com/office/drawing/2017/model3d" xmlns:aink="http://schemas.microsoft.com/office/drawing/2016/ink" xmlns:cx8="http://schemas.microsoft.com/office/drawing/2016/5/14/chartex" xmlns:cx7="http://schemas.microsoft.com/office/drawing/2016/5/13/chartex" xmlns:cx6="http://schemas.microsoft.com/office/drawing/2016/5/12/chartex" xmlns:cx5="http://schemas.microsoft.com/office/drawing/2016/5/11/chartex" xmlns:cx4="http://schemas.microsoft.com/office/drawing/2016/5/10/chartex" xmlns:cx3="http://schemas.microsoft.com/office/drawing/2016/5/9/chartex" xmlns:cx2="http://schemas.microsoft.com/office/drawing/2015/10/21/chartex" xmlns:cx1="http://schemas.microsoft.com/office/drawing/2015/9/8/chartex" xmlns:cx="http://schemas.microsoft.com/office/drawing/2014/chartex" xmlns="" r:embed="rId9"/>
+                          <asvg:svgBlip xmlns="" xmlns:cx="http://schemas.microsoft.com/office/drawing/2014/chartex" xmlns:cx1="http://schemas.microsoft.com/office/drawing/2015/9/8/chartex" xmlns:cx2="http://schemas.microsoft.com/office/drawing/2015/10/21/chartex" xmlns:cx3="http://schemas.microsoft.com/office/drawing/2016/5/9/chartex" xmlns:cx4="http://schemas.microsoft.com/office/drawing/2016/5/10/chartex" xmlns:cx5="http://schemas.microsoft.com/office/drawing/2016/5/11/chartex" xmlns:cx6="http://schemas.microsoft.com/office/drawing/2016/5/12/chartex" xmlns:cx7="http://schemas.microsoft.com/office/drawing/2016/5/13/chartex" xmlns:cx8="http://schemas.microsoft.com/office/drawing/2016/5/14/chartex" xmlns:aink="http://schemas.microsoft.com/office/drawing/2016/ink" xmlns:am3d="http://schemas.microsoft.com/office/drawing/2017/model3d" xmlns:o="urn:schemas-microsoft-com:office:office" xmlns:v="urn:schemas-microsoft-com:vml" xmlns:w10="urn:schemas-microsoft-com:office:word" xmlns:w="http://schemas.openxmlformats.org/wordprocessingml/2006/main" xmlns:w16cex="http://schemas.microsoft.com/office/word/2018/wordml/cex" xmlns:w16cid="http://schemas.microsoft.com/office/word/2016/wordml/cid" xmlns:w16="http://schemas.microsoft.com/office/word/2018/wordml" xmlns:w16sdtdh="http://schemas.microsoft.com/office/word/2020/wordml/sdtdatahash" xmlns:w16se="http://schemas.microsoft.com/office/word/2015/wordml/symex" xmlns:asvg="http://schemas.microsoft.com/office/drawing/2016/SVG/main" r:embed="rId9"/>
                         </a:ext>
                       </a:extLst>
                     </a:blip>
@@ -3404,23 +3371,7 @@
           <w:sz w:val="22"/>
           <w:szCs w:val="22"/>
         </w:rPr>
-        <w:t xml:space="preserve"> – A page worth noting of great information about the creators of </w:t>
-      </w:r>
-      <w:proofErr w:type="spellStart"/>
-      <w:r>
-        <w:rPr>
-          <w:sz w:val="22"/>
-          <w:szCs w:val="22"/>
-        </w:rPr>
-        <w:t>LikeU</w:t>
-      </w:r>
-      <w:proofErr w:type="spellEnd"/>
-      <w:r>
-        <w:rPr>
-          <w:sz w:val="22"/>
-          <w:szCs w:val="22"/>
-        </w:rPr>
-        <w:t xml:space="preserve"> and the values this site stands for.</w:t>
+        <w:t xml:space="preserve"> – A page worth noting of great information about the creators of LikeU and the values this site stands for.</w:t>
       </w:r>
     </w:p>
     <w:p>
@@ -3483,7 +3434,7 @@
                           <a14:useLocalDpi xmlns:a14="http://schemas.microsoft.com/office/drawing/2010/main" val="0"/>
                         </a:ext>
                         <a:ext uri="{96DAC541-7B7A-43D3-8B79-37D633B846F1}">
-                          <asvg:svgBlip xmlns:asvg="http://schemas.microsoft.com/office/drawing/2016/SVG/main" xmlns:w16se="http://schemas.microsoft.com/office/word/2015/wordml/symex" xmlns:w16sdtdh="http://schemas.microsoft.com/office/word/2020/wordml/sdtdatahash" xmlns:w16="http://schemas.microsoft.com/office/word/2018/wordml" xmlns:w16cid="http://schemas.microsoft.com/office/word/2016/wordml/cid" xmlns:w16cex="http://schemas.microsoft.com/office/word/2018/wordml/cex" xmlns:w="http://schemas.openxmlformats.org/wordprocessingml/2006/main" xmlns:w10="urn:schemas-microsoft-com:office:word" xmlns:v="urn:schemas-microsoft-com:vml" xmlns:o="urn:schemas-microsoft-com:office:office" xmlns:am3d="http://schemas.microsoft.com/office/drawing/2017/model3d" xmlns:aink="http://schemas.microsoft.com/office/drawing/2016/ink" xmlns:cx8="http://schemas.microsoft.com/office/drawing/2016/5/14/chartex" xmlns:cx7="http://schemas.microsoft.com/office/drawing/2016/5/13/chartex" xmlns:cx6="http://schemas.microsoft.com/office/drawing/2016/5/12/chartex" xmlns:cx5="http://schemas.microsoft.com/office/drawing/2016/5/11/chartex" xmlns:cx4="http://schemas.microsoft.com/office/drawing/2016/5/10/chartex" xmlns:cx3="http://schemas.microsoft.com/office/drawing/2016/5/9/chartex" xmlns:cx2="http://schemas.microsoft.com/office/drawing/2015/10/21/chartex" xmlns:cx1="http://schemas.microsoft.com/office/drawing/2015/9/8/chartex" xmlns:cx="http://schemas.microsoft.com/office/drawing/2014/chartex" xmlns="" r:embed="rId11"/>
+                          <asvg:svgBlip xmlns="" xmlns:cx="http://schemas.microsoft.com/office/drawing/2014/chartex" xmlns:cx1="http://schemas.microsoft.com/office/drawing/2015/9/8/chartex" xmlns:cx2="http://schemas.microsoft.com/office/drawing/2015/10/21/chartex" xmlns:cx3="http://schemas.microsoft.com/office/drawing/2016/5/9/chartex" xmlns:cx4="http://schemas.microsoft.com/office/drawing/2016/5/10/chartex" xmlns:cx5="http://schemas.microsoft.com/office/drawing/2016/5/11/chartex" xmlns:cx6="http://schemas.microsoft.com/office/drawing/2016/5/12/chartex" xmlns:cx7="http://schemas.microsoft.com/office/drawing/2016/5/13/chartex" xmlns:cx8="http://schemas.microsoft.com/office/drawing/2016/5/14/chartex" xmlns:aink="http://schemas.microsoft.com/office/drawing/2016/ink" xmlns:am3d="http://schemas.microsoft.com/office/drawing/2017/model3d" xmlns:o="urn:schemas-microsoft-com:office:office" xmlns:v="urn:schemas-microsoft-com:vml" xmlns:w10="urn:schemas-microsoft-com:office:word" xmlns:w="http://schemas.openxmlformats.org/wordprocessingml/2006/main" xmlns:w16cex="http://schemas.microsoft.com/office/word/2018/wordml/cex" xmlns:w16cid="http://schemas.microsoft.com/office/word/2016/wordml/cid" xmlns:w16="http://schemas.microsoft.com/office/word/2018/wordml" xmlns:w16sdtdh="http://schemas.microsoft.com/office/word/2020/wordml/sdtdatahash" xmlns:w16se="http://schemas.microsoft.com/office/word/2015/wordml/symex" xmlns:asvg="http://schemas.microsoft.com/office/drawing/2016/SVG/main" r:embed="rId11"/>
                         </a:ext>
                       </a:extLst>
                     </a:blip>
@@ -3529,23 +3480,7 @@
           <w:sz w:val="22"/>
           <w:szCs w:val="22"/>
         </w:rPr>
-        <w:t xml:space="preserve"> – Exclusive to </w:t>
-      </w:r>
-      <w:proofErr w:type="spellStart"/>
-      <w:r>
-        <w:rPr>
-          <w:sz w:val="22"/>
-          <w:szCs w:val="22"/>
-        </w:rPr>
-        <w:t>LikeU</w:t>
-      </w:r>
-      <w:proofErr w:type="spellEnd"/>
-      <w:r>
-        <w:rPr>
-          <w:sz w:val="22"/>
-          <w:szCs w:val="22"/>
-        </w:rPr>
-        <w:t>, that gives new meaning to responding to other users’ posts, through a tri-liking system formed to the user’s preference.</w:t>
+        <w:t xml:space="preserve"> – Exclusive to LikeU, that gives new meaning to responding to other users’ posts, through a tri-liking system formed to the user’s preference.</w:t>
       </w:r>
     </w:p>
     <w:p>
@@ -3598,7 +3533,7 @@
                           <a14:useLocalDpi xmlns:a14="http://schemas.microsoft.com/office/drawing/2010/main" val="0"/>
                         </a:ext>
                         <a:ext uri="{96DAC541-7B7A-43D3-8B79-37D633B846F1}">
-                          <asvg:svgBlip xmlns:asvg="http://schemas.microsoft.com/office/drawing/2016/SVG/main" xmlns:w16se="http://schemas.microsoft.com/office/word/2015/wordml/symex" xmlns:w16sdtdh="http://schemas.microsoft.com/office/word/2020/wordml/sdtdatahash" xmlns:w16="http://schemas.microsoft.com/office/word/2018/wordml" xmlns:w16cid="http://schemas.microsoft.com/office/word/2016/wordml/cid" xmlns:w16cex="http://schemas.microsoft.com/office/word/2018/wordml/cex" xmlns:w="http://schemas.openxmlformats.org/wordprocessingml/2006/main" xmlns:w10="urn:schemas-microsoft-com:office:word" xmlns:v="urn:schemas-microsoft-com:vml" xmlns:o="urn:schemas-microsoft-com:office:office" xmlns:am3d="http://schemas.microsoft.com/office/drawing/2017/model3d" xmlns:aink="http://schemas.microsoft.com/office/drawing/2016/ink" xmlns:cx8="http://schemas.microsoft.com/office/drawing/2016/5/14/chartex" xmlns:cx7="http://schemas.microsoft.com/office/drawing/2016/5/13/chartex" xmlns:cx6="http://schemas.microsoft.com/office/drawing/2016/5/12/chartex" xmlns:cx5="http://schemas.microsoft.com/office/drawing/2016/5/11/chartex" xmlns:cx4="http://schemas.microsoft.com/office/drawing/2016/5/10/chartex" xmlns:cx3="http://schemas.microsoft.com/office/drawing/2016/5/9/chartex" xmlns:cx2="http://schemas.microsoft.com/office/drawing/2015/10/21/chartex" xmlns:cx1="http://schemas.microsoft.com/office/drawing/2015/9/8/chartex" xmlns:cx="http://schemas.microsoft.com/office/drawing/2014/chartex" xmlns="" r:embed="rId13"/>
+                          <asvg:svgBlip xmlns="" xmlns:cx="http://schemas.microsoft.com/office/drawing/2014/chartex" xmlns:cx1="http://schemas.microsoft.com/office/drawing/2015/9/8/chartex" xmlns:cx2="http://schemas.microsoft.com/office/drawing/2015/10/21/chartex" xmlns:cx3="http://schemas.microsoft.com/office/drawing/2016/5/9/chartex" xmlns:cx4="http://schemas.microsoft.com/office/drawing/2016/5/10/chartex" xmlns:cx5="http://schemas.microsoft.com/office/drawing/2016/5/11/chartex" xmlns:cx6="http://schemas.microsoft.com/office/drawing/2016/5/12/chartex" xmlns:cx7="http://schemas.microsoft.com/office/drawing/2016/5/13/chartex" xmlns:cx8="http://schemas.microsoft.com/office/drawing/2016/5/14/chartex" xmlns:aink="http://schemas.microsoft.com/office/drawing/2016/ink" xmlns:am3d="http://schemas.microsoft.com/office/drawing/2017/model3d" xmlns:o="urn:schemas-microsoft-com:office:office" xmlns:v="urn:schemas-microsoft-com:vml" xmlns:w10="urn:schemas-microsoft-com:office:word" xmlns:w="http://schemas.openxmlformats.org/wordprocessingml/2006/main" xmlns:w16cex="http://schemas.microsoft.com/office/word/2018/wordml/cex" xmlns:w16cid="http://schemas.microsoft.com/office/word/2016/wordml/cid" xmlns:w16="http://schemas.microsoft.com/office/word/2018/wordml" xmlns:w16sdtdh="http://schemas.microsoft.com/office/word/2020/wordml/sdtdatahash" xmlns:w16se="http://schemas.microsoft.com/office/word/2015/wordml/symex" xmlns:asvg="http://schemas.microsoft.com/office/drawing/2016/SVG/main" r:embed="rId13"/>
                         </a:ext>
                       </a:extLst>
                     </a:blip>
@@ -3649,39 +3584,7 @@
           <w:sz w:val="22"/>
           <w:szCs w:val="22"/>
         </w:rPr>
-        <w:t xml:space="preserve"> – </w:t>
-      </w:r>
-      <w:proofErr w:type="gramStart"/>
-      <w:r>
-        <w:rPr>
-          <w:sz w:val="22"/>
-          <w:szCs w:val="22"/>
-        </w:rPr>
-        <w:t>A new guest signs up to create their</w:t>
-      </w:r>
-      <w:proofErr w:type="gramEnd"/>
-      <w:r>
-        <w:rPr>
-          <w:sz w:val="22"/>
-          <w:szCs w:val="22"/>
-        </w:rPr>
-        <w:t xml:space="preserve"> own personal </w:t>
-      </w:r>
-      <w:proofErr w:type="spellStart"/>
-      <w:r>
-        <w:rPr>
-          <w:sz w:val="22"/>
-          <w:szCs w:val="22"/>
-        </w:rPr>
-        <w:t>LikeU</w:t>
-      </w:r>
-      <w:proofErr w:type="spellEnd"/>
-      <w:r>
-        <w:rPr>
-          <w:sz w:val="22"/>
-          <w:szCs w:val="22"/>
-        </w:rPr>
-        <w:t xml:space="preserve"> account.</w:t>
+        <w:t xml:space="preserve"> – A new guest signs up to create their own personal LikeU account.</w:t>
       </w:r>
     </w:p>
     <w:p>
@@ -3731,23 +3634,7 @@
           <w:sz w:val="22"/>
           <w:szCs w:val="22"/>
         </w:rPr>
-        <w:t xml:space="preserve"> - A page where users can customize their bio to </w:t>
-      </w:r>
-      <w:proofErr w:type="gramStart"/>
-      <w:r>
-        <w:rPr>
-          <w:sz w:val="22"/>
-          <w:szCs w:val="22"/>
-        </w:rPr>
-        <w:t>be displayed</w:t>
-      </w:r>
-      <w:proofErr w:type="gramEnd"/>
-      <w:r>
-        <w:rPr>
-          <w:sz w:val="22"/>
-          <w:szCs w:val="22"/>
-        </w:rPr>
-        <w:t>.</w:t>
+        <w:t xml:space="preserve"> - A page where users can customize their bio to be displayed.</w:t>
       </w:r>
     </w:p>
     <w:p>
@@ -3810,7 +3697,7 @@
                           <a14:useLocalDpi xmlns:a14="http://schemas.microsoft.com/office/drawing/2010/main" val="0"/>
                         </a:ext>
                         <a:ext uri="{96DAC541-7B7A-43D3-8B79-37D633B846F1}">
-                          <asvg:svgBlip xmlns:asvg="http://schemas.microsoft.com/office/drawing/2016/SVG/main" xmlns:w16se="http://schemas.microsoft.com/office/word/2015/wordml/symex" xmlns:w16sdtdh="http://schemas.microsoft.com/office/word/2020/wordml/sdtdatahash" xmlns:w16="http://schemas.microsoft.com/office/word/2018/wordml" xmlns:w16cid="http://schemas.microsoft.com/office/word/2016/wordml/cid" xmlns:w16cex="http://schemas.microsoft.com/office/word/2018/wordml/cex" xmlns:w="http://schemas.openxmlformats.org/wordprocessingml/2006/main" xmlns:w10="urn:schemas-microsoft-com:office:word" xmlns:v="urn:schemas-microsoft-com:vml" xmlns:o="urn:schemas-microsoft-com:office:office" xmlns:am3d="http://schemas.microsoft.com/office/drawing/2017/model3d" xmlns:aink="http://schemas.microsoft.com/office/drawing/2016/ink" xmlns:cx8="http://schemas.microsoft.com/office/drawing/2016/5/14/chartex" xmlns:cx7="http://schemas.microsoft.com/office/drawing/2016/5/13/chartex" xmlns:cx6="http://schemas.microsoft.com/office/drawing/2016/5/12/chartex" xmlns:cx5="http://schemas.microsoft.com/office/drawing/2016/5/11/chartex" xmlns:cx4="http://schemas.microsoft.com/office/drawing/2016/5/10/chartex" xmlns:cx3="http://schemas.microsoft.com/office/drawing/2016/5/9/chartex" xmlns:cx2="http://schemas.microsoft.com/office/drawing/2015/10/21/chartex" xmlns:cx1="http://schemas.microsoft.com/office/drawing/2015/9/8/chartex" xmlns:cx="http://schemas.microsoft.com/office/drawing/2014/chartex" xmlns="" r:embed="rId15"/>
+                          <asvg:svgBlip xmlns="" xmlns:cx="http://schemas.microsoft.com/office/drawing/2014/chartex" xmlns:cx1="http://schemas.microsoft.com/office/drawing/2015/9/8/chartex" xmlns:cx2="http://schemas.microsoft.com/office/drawing/2015/10/21/chartex" xmlns:cx3="http://schemas.microsoft.com/office/drawing/2016/5/9/chartex" xmlns:cx4="http://schemas.microsoft.com/office/drawing/2016/5/10/chartex" xmlns:cx5="http://schemas.microsoft.com/office/drawing/2016/5/11/chartex" xmlns:cx6="http://schemas.microsoft.com/office/drawing/2016/5/12/chartex" xmlns:cx7="http://schemas.microsoft.com/office/drawing/2016/5/13/chartex" xmlns:cx8="http://schemas.microsoft.com/office/drawing/2016/5/14/chartex" xmlns:aink="http://schemas.microsoft.com/office/drawing/2016/ink" xmlns:am3d="http://schemas.microsoft.com/office/drawing/2017/model3d" xmlns:o="urn:schemas-microsoft-com:office:office" xmlns:v="urn:schemas-microsoft-com:vml" xmlns:w10="urn:schemas-microsoft-com:office:word" xmlns:w="http://schemas.openxmlformats.org/wordprocessingml/2006/main" xmlns:w16cex="http://schemas.microsoft.com/office/word/2018/wordml/cex" xmlns:w16cid="http://schemas.microsoft.com/office/word/2016/wordml/cid" xmlns:w16="http://schemas.microsoft.com/office/word/2018/wordml" xmlns:w16sdtdh="http://schemas.microsoft.com/office/word/2020/wordml/sdtdatahash" xmlns:w16se="http://schemas.microsoft.com/office/word/2015/wordml/symex" xmlns:asvg="http://schemas.microsoft.com/office/drawing/2016/SVG/main" r:embed="rId15"/>
                         </a:ext>
                       </a:extLst>
                     </a:blip>
@@ -3856,23 +3743,7 @@
           <w:sz w:val="22"/>
           <w:szCs w:val="22"/>
         </w:rPr>
-        <w:t xml:space="preserve"> – Authorizing the user to make post to the Main Activity Hub along with the option to add a caption if one pleases </w:t>
-      </w:r>
-      <w:proofErr w:type="gramStart"/>
-      <w:r>
-        <w:rPr>
-          <w:sz w:val="22"/>
-          <w:szCs w:val="22"/>
-        </w:rPr>
-        <w:t>to</w:t>
-      </w:r>
-      <w:proofErr w:type="gramEnd"/>
-      <w:r>
-        <w:rPr>
-          <w:sz w:val="22"/>
-          <w:szCs w:val="22"/>
-        </w:rPr>
-        <w:t>.</w:t>
+        <w:t xml:space="preserve"> – Authorizing the user to make post to the Main Activity Hub along with the option to add a caption if one pleases to.</w:t>
       </w:r>
     </w:p>
     <w:p>
@@ -3897,23 +3768,7 @@
           <w:sz w:val="22"/>
           <w:szCs w:val="22"/>
         </w:rPr>
-        <w:t xml:space="preserve"> – Offering users to add a comment under each post that </w:t>
-      </w:r>
-      <w:proofErr w:type="gramStart"/>
-      <w:r>
-        <w:rPr>
-          <w:sz w:val="22"/>
-          <w:szCs w:val="22"/>
-        </w:rPr>
-        <w:t>will be displayed</w:t>
-      </w:r>
-      <w:proofErr w:type="gramEnd"/>
-      <w:r>
-        <w:rPr>
-          <w:sz w:val="22"/>
-          <w:szCs w:val="22"/>
-        </w:rPr>
-        <w:t>.</w:t>
+        <w:t xml:space="preserve"> – Offering users to add a comment under each post that will be displayed.</w:t>
       </w:r>
     </w:p>
     <w:p>
@@ -3933,20 +3788,8 @@
           <w:u w:val="single"/>
         </w:rPr>
         <w:lastRenderedPageBreak/>
-        <w:t xml:space="preserve">URL LINK TO </w:t>
-      </w:r>
-      <w:proofErr w:type="spellStart"/>
-      <w:r>
-        <w:rPr>
-          <w:b/>
-          <w:bCs/>
-          <w:sz w:val="22"/>
-          <w:szCs w:val="22"/>
-          <w:u w:val="single"/>
-        </w:rPr>
-        <w:t>LikeU</w:t>
-      </w:r>
-      <w:proofErr w:type="spellEnd"/>
+        <w:t>URL LINK TO LikeU</w:t>
+      </w:r>
       <w:r>
         <w:rPr>
           <w:sz w:val="22"/>
@@ -4032,15 +3875,7 @@
         <w:ind w:firstLine="720"/>
       </w:pPr>
       <w:r>
-        <w:t xml:space="preserve">Social media </w:t>
-      </w:r>
-      <w:proofErr w:type="gramStart"/>
-      <w:r>
-        <w:t>is currently ingrained</w:t>
-      </w:r>
-      <w:proofErr w:type="gramEnd"/>
-      <w:r>
-        <w:t xml:space="preserve"> in our society - one could even make the argument that it surpasses television as the highest form of consumed media. This is because of the access people have through their mobile devices, computers, and tablets. It allows people to engage one another directly. There are many forms of social media examples being YouTube, Facebook, Twitter, </w:t>
+        <w:t xml:space="preserve">Social media is currently ingrained in our society - one could even make the argument that it surpasses television as the highest form of consumed media. This is because of the access people have through their mobile devices, computers, and tablets. It allows people to engage one another directly. There are many forms of social media examples being YouTube, Facebook, Twitter, </w:t>
       </w:r>
       <w:r>
         <w:t>Pinterest</w:t>
@@ -4052,50 +3887,13 @@
         <w:t>Tumblr</w:t>
       </w:r>
       <w:r>
-        <w:t xml:space="preserve">. People would often produce content and post it on social media, whether it be photos or comments. Users of these platforms would voice their opinions something that has drawbacks to it. If someone were to spreading misinformation and the user is not fully informed, they could end liking that content without necessarily understanding what they </w:t>
-      </w:r>
-      <w:proofErr w:type="gramStart"/>
-      <w:r>
-        <w:t>are Liking</w:t>
-      </w:r>
-      <w:proofErr w:type="gramEnd"/>
-      <w:r>
-        <w:t xml:space="preserve">. This </w:t>
-      </w:r>
-      <w:proofErr w:type="spellStart"/>
-      <w:r>
-        <w:t>upvotes</w:t>
-      </w:r>
-      <w:proofErr w:type="spellEnd"/>
-      <w:r>
-        <w:t xml:space="preserve"> that content in the Home Page Activity causing it to trend. The Like would tie </w:t>
-      </w:r>
-      <w:proofErr w:type="gramStart"/>
-      <w:r>
-        <w:t>that users</w:t>
-      </w:r>
-      <w:proofErr w:type="gramEnd"/>
-      <w:r>
-        <w:t xml:space="preserve"> to that opinion or belief. This could lead to the </w:t>
-      </w:r>
-      <w:proofErr w:type="gramStart"/>
-      <w:r>
-        <w:t>user losing</w:t>
-      </w:r>
-      <w:proofErr w:type="gramEnd"/>
-      <w:r>
-        <w:t xml:space="preserve"> place of employment. </w:t>
-      </w:r>
-      <w:proofErr w:type="gramStart"/>
+        <w:t xml:space="preserve">. People would often produce content and post it on social media, whether it be photos or comments. Users of these platforms would voice their opinions something that has drawbacks to it. If someone were to spreading misinformation and the user is not fully informed, they could end liking that content without necessarily understanding what they are Liking. This upvotes that content in the Home Page Activity causing it to trend. The Like would tie that users to that opinion or belief. This could lead to the user losing place of employment. </w:t>
+      </w:r>
       <w:r>
         <w:t>likU</w:t>
       </w:r>
       <w:r>
-        <w:t>.com</w:t>
-      </w:r>
-      <w:proofErr w:type="gramEnd"/>
-      <w:r>
-        <w:t xml:space="preserve"> has developed the solution to these problems. </w:t>
+        <w:t xml:space="preserve">.com has developed the solution to these problems. </w:t>
       </w:r>
     </w:p>
     <w:p>
@@ -4104,39 +3902,18 @@
         <w:ind w:firstLine="720"/>
       </w:pPr>
       <w:bookmarkStart w:id="2" w:name="_Hlk83577348"/>
-      <w:proofErr w:type="gramStart"/>
       <w:r>
         <w:t>likU</w:t>
       </w:r>
       <w:bookmarkEnd w:id="2"/>
       <w:r>
-        <w:t>.com</w:t>
-      </w:r>
-      <w:proofErr w:type="gramEnd"/>
-      <w:r>
-        <w:t xml:space="preserve"> would be first website that allows the user to gauge the level in which they Like content. This would be </w:t>
+        <w:t xml:space="preserve">.com would be first website that allows the user to gauge the level in which they Like content. This would be </w:t>
       </w:r>
       <w:r>
         <w:t xml:space="preserve">3-Like-System </w:t>
       </w:r>
       <w:r>
-        <w:t xml:space="preserve">that would allow users to </w:t>
-      </w:r>
-      <w:proofErr w:type="gramStart"/>
-      <w:r>
-        <w:t>either be</w:t>
-      </w:r>
-      <w:proofErr w:type="gramEnd"/>
-      <w:r>
-        <w:t xml:space="preserve"> anonymous or transparent on whether they like something or not. The First Like would allow the user to promote the content anonymously. The Second Like would allow the user to promote the content anonymously, but also allow the content creator to feature frequently on the user’s main hub or trend on the website. The Third Like would not only promote the content but would publicly display the post for the users’ friends and on their Profile Page. The most important part of this feature is that if a user were to Like and comment anonymously, the content creator cannot see it. The content creator would only be able to engage with users who chose </w:t>
-      </w:r>
-      <w:proofErr w:type="gramStart"/>
-      <w:r>
-        <w:t>to publicly like</w:t>
-      </w:r>
-      <w:proofErr w:type="gramEnd"/>
-      <w:r>
-        <w:t xml:space="preserve"> their content. </w:t>
+        <w:t xml:space="preserve">that would allow users to either be anonymous or transparent on whether they like something or not. The First Like would allow the user to promote the content anonymously. The Second Like would allow the user to promote the content anonymously, but also allow the content creator to feature frequently on the user’s main hub or trend on the website. The Third Like would not only promote the content but would publicly display the post for the users’ friends and on their Profile Page. The most important part of this feature is that if a user were to Like and comment anonymously, the content creator cannot see it. The content creator would only be able to engage with users who chose to publicly like their content. </w:t>
       </w:r>
     </w:p>
     <w:p>
@@ -4145,17 +3922,7 @@
         <w:ind w:firstLine="720"/>
       </w:pPr>
       <w:r>
-        <w:t xml:space="preserve">This puts more control in the users’ hands. It would also push the focus on a sense of community. Rather </w:t>
-      </w:r>
-      <w:proofErr w:type="spellStart"/>
-      <w:proofErr w:type="gramStart"/>
-      <w:r>
-        <w:t>then</w:t>
-      </w:r>
-      <w:proofErr w:type="spellEnd"/>
-      <w:proofErr w:type="gramEnd"/>
-      <w:r>
-        <w:t xml:space="preserve"> engage in disagreements that would cause users frustrations, potentially driving them off them off the website, the user can control what content they want to see as well as what content their friends would see on their Profile Page.</w:t>
+        <w:t>This puts more control in the users’ hands. It would also push the focus on a sense of community. Rather then engage in disagreements that would cause users frustrations, potentially driving them off them off the website, the user can control what content they want to see as well as what content their friends would see on their Profile Page.</w:t>
       </w:r>
     </w:p>
     <w:p>
@@ -4179,15 +3946,7 @@
         <w:ind w:firstLine="720"/>
       </w:pPr>
       <w:r>
-        <w:t xml:space="preserve">In summation, LikU.com will leave the users and content creators with a positive experience. The like system would give the user a since of protection, and it </w:t>
-      </w:r>
-      <w:proofErr w:type="gramStart"/>
-      <w:r>
-        <w:t>would also</w:t>
-      </w:r>
-      <w:proofErr w:type="gramEnd"/>
-      <w:r>
-        <w:t xml:space="preserve"> allow people to enjoy content they like without being judged by friends. The content creator would benefit by having more user engagement on their content, while reducing misinformation spread by influencers.</w:t>
+        <w:t>In summation, LikU.com will leave the users and content creators with a positive experience. The like system would give the user a since of protection, and it would also allow people to enjoy content they like without being judged by friends. The content creator would benefit by having more user engagement on their content, while reducing misinformation spread by influencers.</w:t>
       </w:r>
     </w:p>
     <w:p>
@@ -4227,56 +3986,16 @@
         <w:spacing w:line="276" w:lineRule="auto"/>
       </w:pPr>
       <w:r>
-        <w:t xml:space="preserve">This will be simple ratting system of 0-5, 5 being great and </w:t>
-      </w:r>
-      <w:proofErr w:type="gramStart"/>
-      <w:r>
-        <w:t>0</w:t>
-      </w:r>
-      <w:proofErr w:type="gramEnd"/>
-      <w:r>
-        <w:t xml:space="preserve"> being poor. “Webpage”</w:t>
+        <w:t>This will be simple ratting system of 0-5, 5 being great and 0 being poor. “Webpage”</w:t>
       </w:r>
       <w:r>
         <w:t xml:space="preserve"> </w:t>
       </w:r>
       <w:r>
-        <w:t xml:space="preserve">describes the design of the user interface. “Content” refers to what </w:t>
-      </w:r>
-      <w:proofErr w:type="gramStart"/>
-      <w:r>
-        <w:t>is seen</w:t>
-      </w:r>
-      <w:proofErr w:type="gramEnd"/>
-      <w:r>
-        <w:t xml:space="preserve"> on the website, i.e. videos, pictures, movies and comments. “Anonymity” refers to the user’s ability to be completely anonymous on the site. “Market Share” indicates the current market share on each platform. In Market Share, the 1-5 five rating will be changed to reflect the market of scheme on the market, </w:t>
-      </w:r>
-      <w:proofErr w:type="gramStart"/>
-      <w:r>
-        <w:t>5</w:t>
-      </w:r>
-      <w:proofErr w:type="gramEnd"/>
-      <w:r>
-        <w:t xml:space="preserve"> being the most and 0 being the least none. The information </w:t>
-      </w:r>
-      <w:proofErr w:type="gramStart"/>
-      <w:r>
-        <w:t>is taken</w:t>
-      </w:r>
-      <w:proofErr w:type="gramEnd"/>
-      <w:r>
-        <w:t xml:space="preserve"> from https://gs.statcounter.com/social-media-stats/desktop/worldwide. “Accessibility” reflects the ease of use for the site by the user.</w:t>
-      </w:r>
-      <w:r>
-        <w:t xml:space="preserve"> “Like” refers to the variety </w:t>
-      </w:r>
-      <w:proofErr w:type="gramStart"/>
-      <w:r>
-        <w:t>like</w:t>
-      </w:r>
-      <w:proofErr w:type="gramEnd"/>
-      <w:r>
-        <w:t xml:space="preserve"> system offers. </w:t>
+        <w:t>describes the design of the user interface. “Content” refers to what is seen on the website, i.e. videos, pictures, movies and comments. “Anonymity” refers to the user’s ability to be completely anonymous on the site. “Market Share” indicates the current market share on each platform. In Market Share, the 1-5 five rating will be changed to reflect the market of scheme on the market, 5 being the most and 0 being the least none. The information is taken from https://gs.statcounter.com/social-media-stats/desktop/worldwide. “Accessibility” reflects the ease of use for the site by the user.</w:t>
+      </w:r>
+      <w:r>
+        <w:t xml:space="preserve"> “Like” refers to the variety like system offers. </w:t>
       </w:r>
     </w:p>
     <w:p>
@@ -4365,7 +4084,6 @@
                 <w:bCs/>
               </w:rPr>
             </w:pPr>
-            <w:proofErr w:type="spellStart"/>
             <w:r>
               <w:rPr>
                 <w:b/>
@@ -4373,7 +4091,6 @@
               </w:rPr>
               <w:t>LikeU</w:t>
             </w:r>
-            <w:proofErr w:type="spellEnd"/>
           </w:p>
         </w:tc>
         <w:tc>
@@ -5447,15 +5164,7 @@
         <w:ind w:firstLine="720"/>
       </w:pPr>
       <w:r>
-        <w:t xml:space="preserve">Pinterest also does not directly pose a threat, because it primarily caters to artist and photographers. It does have the second biggest marketplace on desktop, but because we after a different audience this should not be issue when competing. Pinterest does have an amazing like system. It has </w:t>
-      </w:r>
-      <w:proofErr w:type="gramStart"/>
-      <w:r>
-        <w:t>5</w:t>
-      </w:r>
-      <w:proofErr w:type="gramEnd"/>
-      <w:r>
-        <w:t xml:space="preserve"> tiers that vary from “good idea” to “ha-ha”. This system is close to our system, but it does not provide a</w:t>
+        <w:t>Pinterest also does not directly pose a threat, because it primarily caters to artist and photographers. It does have the second biggest marketplace on desktop, but because we after a different audience this should not be issue when competing. Pinterest does have an amazing like system. It has 5 tiers that vary from “good idea” to “ha-ha”. This system is close to our system, but it does not provide a</w:t>
       </w:r>
       <w:r>
         <w:t>nonymity</w:t>
@@ -5519,23 +5228,7 @@
         <w:ind w:firstLine="720"/>
       </w:pPr>
       <w:r>
-        <w:t xml:space="preserve">YouTube does pose threat the </w:t>
-      </w:r>
-      <w:proofErr w:type="spellStart"/>
-      <w:r>
-        <w:t>LikU</w:t>
-      </w:r>
-      <w:proofErr w:type="spellEnd"/>
-      <w:r>
-        <w:t xml:space="preserve"> because of the content it offers. The only content we do not offer is the ability to purchase movies. </w:t>
-      </w:r>
-      <w:proofErr w:type="gramStart"/>
-      <w:r>
-        <w:t>This would be the only competitive edge that YouTube offers,</w:t>
-      </w:r>
-      <w:proofErr w:type="gramEnd"/>
-      <w:r>
-        <w:t xml:space="preserve"> but it has the weakest market share on desktop. The YouTube Like system does not offer variety on how it displays the like to dislike ratio on each video.  </w:t>
+        <w:t xml:space="preserve">YouTube does pose threat the LikU because of the content it offers. The only content we do not offer is the ability to purchase movies. This would be the only competitive edge that YouTube offers, but it has the weakest market share on desktop. The YouTube Like system does not offer variety on how it displays the like to dislike ratio on each video.  </w:t>
       </w:r>
     </w:p>
     <w:p>
@@ -5597,23 +5290,7 @@
         <w:ind w:firstLine="720"/>
       </w:pPr>
       <w:r>
-        <w:t xml:space="preserve">The only threat tumbler offers is its current place in the market share. Beyond </w:t>
-      </w:r>
-      <w:proofErr w:type="gramStart"/>
-      <w:r>
-        <w:t>that</w:t>
-      </w:r>
-      <w:proofErr w:type="gramEnd"/>
-      <w:r>
-        <w:t xml:space="preserve"> it is much more difficult website to use. We rated its accessibility the weakest among the competition. </w:t>
-      </w:r>
-      <w:proofErr w:type="spellStart"/>
-      <w:r>
-        <w:t>Its</w:t>
-      </w:r>
-      <w:proofErr w:type="spellEnd"/>
-      <w:r>
-        <w:t xml:space="preserve"> like system does not offer much variety.</w:t>
+        <w:t>The only threat tumbler offers is its current place in the market share. Beyond that it is much more difficult website to use. We rated its accessibility the weakest among the competition. Its like system does not offer much variety.</w:t>
       </w:r>
     </w:p>
     <w:p>
@@ -5633,41 +5310,32 @@
           <w:bCs/>
         </w:rPr>
       </w:pPr>
-      <w:proofErr w:type="spellStart"/>
       <w:r>
         <w:rPr>
           <w:b/>
           <w:bCs/>
         </w:rPr>
-        <w:t>LikU</w:t>
-      </w:r>
-      <w:proofErr w:type="spellEnd"/>
+        <w:t xml:space="preserve">LikU Rating </w:t>
+      </w:r>
       <w:r>
         <w:rPr>
           <w:b/>
           <w:bCs/>
         </w:rPr>
-        <w:t xml:space="preserve"> Rating </w:t>
+        <w:t>(</w:t>
       </w:r>
       <w:r>
         <w:rPr>
           <w:b/>
           <w:bCs/>
         </w:rPr>
-        <w:t>(</w:t>
+        <w:t>3.8</w:t>
       </w:r>
       <w:r>
         <w:rPr>
           <w:b/>
           <w:bCs/>
         </w:rPr>
-        <w:t>3.8</w:t>
-      </w:r>
-      <w:r>
-        <w:rPr>
-          <w:b/>
-          <w:bCs/>
-        </w:rPr>
         <w:t>)</w:t>
       </w:r>
     </w:p>
@@ -5676,27 +5344,9 @@
         <w:spacing w:line="276" w:lineRule="auto"/>
         <w:ind w:firstLine="720"/>
       </w:pPr>
-      <w:proofErr w:type="spellStart"/>
-      <w:r>
-        <w:t>LikU</w:t>
-      </w:r>
-      <w:proofErr w:type="spellEnd"/>
-      <w:r>
-        <w:t xml:space="preserve"> will offer </w:t>
-      </w:r>
-      <w:proofErr w:type="gramStart"/>
-      <w:r>
-        <w:t>more engaging content</w:t>
-      </w:r>
-      <w:proofErr w:type="gramEnd"/>
-      <w:r>
-        <w:t xml:space="preserve">. It would be setting the trend when it comes to our custom like system. </w:t>
-      </w:r>
-      <w:proofErr w:type="gramStart"/>
-      <w:r>
-        <w:t>It would also be the only website that allows users to remain anonymous.</w:t>
-      </w:r>
-      <w:proofErr w:type="gramEnd"/>
+      <w:r>
+        <w:t>LikU will offer more engaging content. It would be setting the trend when it comes to our custom like system. It would also be the only website that allows users to remain anonymous.</w:t>
+      </w:r>
     </w:p>
     <w:p>
       <w:pPr>
@@ -5760,15 +5410,7 @@
         <w:spacing w:line="276" w:lineRule="auto"/>
       </w:pPr>
       <w:r>
-        <w:t xml:space="preserve">The data definition table contains the name, meaning, and usage for all terms that hold significant value in the context of </w:t>
-      </w:r>
-      <w:proofErr w:type="spellStart"/>
-      <w:r>
-        <w:t>LikU</w:t>
-      </w:r>
-      <w:proofErr w:type="spellEnd"/>
-      <w:r>
-        <w:t xml:space="preserve">. The name of a term is how the team refers to the term. The meaning is what the term means or does. Each term can represent a main term definition, a data element, or an application service. The usage column represents which one of these three groups a term is. </w:t>
+        <w:t xml:space="preserve">The data definition table contains the name, meaning, and usage for all terms that hold significant value in the context of LikU. The name of a term is how the team refers to the term. The meaning is what the term means or does. Each term can represent a main term definition, a data element, or an application service. The usage column represents which one of these three groups a term is. </w:t>
       </w:r>
     </w:p>
     <w:p>
@@ -5845,11 +5487,9 @@
               <w:spacing w:line="276" w:lineRule="auto"/>
               <w:jc w:val="center"/>
             </w:pPr>
-            <w:proofErr w:type="spellStart"/>
             <w:r>
               <w:t>LikU</w:t>
             </w:r>
-            <w:proofErr w:type="spellEnd"/>
           </w:p>
         </w:tc>
         <w:tc>
@@ -6053,15 +5693,7 @@
               <w:jc w:val="center"/>
             </w:pPr>
             <w:r>
-              <w:t xml:space="preserve">Any induvial that is using </w:t>
-            </w:r>
-            <w:proofErr w:type="spellStart"/>
-            <w:r>
-              <w:t>LikU</w:t>
-            </w:r>
-            <w:proofErr w:type="spellEnd"/>
-            <w:r>
-              <w:t xml:space="preserve"> </w:t>
+              <w:t xml:space="preserve">Any induvial that is using LikU </w:t>
             </w:r>
           </w:p>
         </w:tc>
@@ -6234,11 +5866,9 @@
               <w:spacing w:line="276" w:lineRule="auto"/>
               <w:jc w:val="center"/>
             </w:pPr>
-            <w:proofErr w:type="spellStart"/>
             <w:r>
               <w:t>UserID</w:t>
             </w:r>
-            <w:proofErr w:type="spellEnd"/>
           </w:p>
         </w:tc>
         <w:tc>
@@ -6622,11 +6252,9 @@
               <w:spacing w:line="276" w:lineRule="auto"/>
               <w:jc w:val="center"/>
             </w:pPr>
-            <w:proofErr w:type="spellStart"/>
             <w:r>
               <w:t>Upvote</w:t>
             </w:r>
-            <w:proofErr w:type="spellEnd"/>
           </w:p>
         </w:tc>
         <w:tc>
@@ -6733,15 +6361,7 @@
               <w:jc w:val="center"/>
             </w:pPr>
             <w:r>
-              <w:t xml:space="preserve">Refers specifically to the image that a user uploads to </w:t>
-            </w:r>
-            <w:proofErr w:type="spellStart"/>
-            <w:r>
-              <w:t>LikU</w:t>
-            </w:r>
-            <w:proofErr w:type="spellEnd"/>
-            <w:r>
-              <w:t xml:space="preserve"> </w:t>
+              <w:t xml:space="preserve">Refers specifically to the image that a user uploads to LikU </w:t>
             </w:r>
           </w:p>
         </w:tc>
@@ -7349,69 +6969,21 @@
           <w:rFonts w:eastAsia="Times New Roman"/>
           <w:color w:val="000000"/>
         </w:rPr>
-        <w:t>“</w:t>
-      </w:r>
-      <w:proofErr w:type="spellStart"/>
+        <w:t>“Lik</w:t>
+      </w:r>
       <w:r>
         <w:rPr>
           <w:rFonts w:eastAsia="Times New Roman"/>
           <w:color w:val="000000"/>
         </w:rPr>
-        <w:t>Lik</w:t>
+        <w:t xml:space="preserve">U” has many unique features to it that are quite simple to understand and can be easily understood by following this broad overview of scenarios below. Some scenarios that will </w:t>
       </w:r>
       <w:r>
         <w:rPr>
           <w:rFonts w:eastAsia="Times New Roman"/>
           <w:color w:val="000000"/>
         </w:rPr>
-        <w:t>U</w:t>
-      </w:r>
-      <w:proofErr w:type="spellEnd"/>
-      <w:r>
-        <w:rPr>
-          <w:rFonts w:eastAsia="Times New Roman"/>
-          <w:color w:val="000000"/>
-        </w:rPr>
-        <w:t xml:space="preserve">” has many unique features to it that are quite simple to understand and can be easily understood by following this broad overview of scenarios below. Some scenarios that will </w:t>
-      </w:r>
-      <w:r>
-        <w:rPr>
-          <w:rFonts w:eastAsia="Times New Roman"/>
-          <w:color w:val="000000"/>
-        </w:rPr>
-        <w:t>explain the features of “</w:t>
-      </w:r>
-      <w:proofErr w:type="spellStart"/>
-      <w:r>
-        <w:rPr>
-          <w:rFonts w:eastAsia="Times New Roman"/>
-          <w:color w:val="000000"/>
-        </w:rPr>
-        <w:t>LikU</w:t>
-      </w:r>
-      <w:proofErr w:type="spellEnd"/>
-      <w:r>
-        <w:rPr>
-          <w:rFonts w:eastAsia="Times New Roman"/>
-          <w:color w:val="000000"/>
-        </w:rPr>
-        <w:t xml:space="preserve">” </w:t>
-      </w:r>
-      <w:proofErr w:type="gramStart"/>
-      <w:r>
-        <w:rPr>
-          <w:rFonts w:eastAsia="Times New Roman"/>
-          <w:color w:val="000000"/>
-        </w:rPr>
-        <w:t>include: All</w:t>
-      </w:r>
-      <w:proofErr w:type="gramEnd"/>
-      <w:r>
-        <w:rPr>
-          <w:rFonts w:eastAsia="Times New Roman"/>
-          <w:color w:val="000000"/>
-        </w:rPr>
-        <w:t xml:space="preserve"> of the </w:t>
+        <w:t xml:space="preserve">explain the features of “LikU” include: All of the </w:t>
       </w:r>
       <w:r>
         <w:rPr>
@@ -7594,301 +7166,155 @@
           <w:rFonts w:eastAsia="Times New Roman"/>
           <w:color w:val="000000"/>
         </w:rPr>
-        <w:t xml:space="preserve">When the user sees a post on their Home Page Activity Hub, they are able to give that post a “1st” like which will </w:t>
-      </w:r>
-      <w:proofErr w:type="spellStart"/>
+        <w:t>When the user sees a post on their Home Page Activity Hub, they are able to give that post a “1st” like which will upvote or push the post upwards on the Hub. A common scenario is a user seeing a post that they favor; the user could then click and add a “1st” like to the post. The user has therefore given the post superiority and will allow the post to be seen first before others posts.  With the addition of more and more “1st” likes the post moves it way up the Hub</w:t>
+      </w:r>
       <w:r>
         <w:rPr>
           <w:rFonts w:eastAsia="Times New Roman"/>
           <w:color w:val="000000"/>
         </w:rPr>
-        <w:t>upvote</w:t>
-      </w:r>
-      <w:proofErr w:type="spellEnd"/>
+        <w:t>’s</w:t>
+      </w:r>
       <w:r>
         <w:rPr>
           <w:rFonts w:eastAsia="Times New Roman"/>
           <w:color w:val="000000"/>
         </w:rPr>
-        <w:t xml:space="preserve"> or push the post upwards on the Hub. A common scenario is a user seeing a post that they favor; the user could then click and add a “1st” like to the post. The user has therefore given the post superiority and will allow the post to </w:t>
-      </w:r>
-      <w:proofErr w:type="gramStart"/>
+        <w:t xml:space="preserve"> feed on those that have the ability to see the post. The “1st” like system can be given for an endless number of reasons but not limited to, importance, controversy, trends, or even great discussion.</w:t>
+      </w:r>
+    </w:p>
+    <w:p>
+      <w:pPr>
+        <w:spacing w:line="276" w:lineRule="auto"/>
+        <w:rPr>
+          <w:rFonts w:eastAsia="Times New Roman"/>
+        </w:rPr>
+      </w:pPr>
+    </w:p>
+    <w:p>
+      <w:pPr>
+        <w:spacing w:line="276" w:lineRule="auto"/>
+        <w:rPr>
+          <w:rFonts w:eastAsia="Times New Roman"/>
+        </w:rPr>
+      </w:pPr>
       <w:r>
         <w:rPr>
           <w:rFonts w:eastAsia="Times New Roman"/>
           <w:color w:val="000000"/>
         </w:rPr>
-        <w:t>be seen</w:t>
-      </w:r>
-      <w:proofErr w:type="gramEnd"/>
+        <w:t>2nd-like</w:t>
+      </w:r>
       <w:r>
         <w:rPr>
           <w:rFonts w:eastAsia="Times New Roman"/>
           <w:color w:val="000000"/>
         </w:rPr>
-        <w:t xml:space="preserve"> first before others posts.  With the addition of more and more “1st” </w:t>
-      </w:r>
-      <w:proofErr w:type="gramStart"/>
+        <w:t>:</w:t>
+      </w:r>
+    </w:p>
+    <w:p>
+      <w:pPr>
+        <w:spacing w:line="276" w:lineRule="auto"/>
+        <w:rPr>
+          <w:rFonts w:eastAsia="Times New Roman"/>
+        </w:rPr>
+      </w:pPr>
+    </w:p>
+    <w:p>
+      <w:pPr>
+        <w:spacing w:line="276" w:lineRule="auto"/>
+        <w:rPr>
+          <w:rFonts w:eastAsia="Times New Roman"/>
+        </w:rPr>
+      </w:pPr>
       <w:r>
         <w:rPr>
           <w:rFonts w:eastAsia="Times New Roman"/>
           <w:color w:val="000000"/>
         </w:rPr>
-        <w:t>likes</w:t>
-      </w:r>
-      <w:proofErr w:type="gramEnd"/>
+        <w:t>Similarly, when the user sees a post on their Home Page Activity Hub, they are also able to give that post a “2nd” like, which is similar to a follow. A common scenario is a user seeing several pictures or discussion posts that they have seen from a user and would like to continue to see content from this user, the user could then click and add a “2nd” like to the post. Once the user gives the post a “2nd” like, the user will now see all future content on their Home Page Activity Hub by that person that has posted that content. This will then increase the number of posts that will pop up on users’ feeds in response to how many user posts they “2nd” like. </w:t>
+      </w:r>
+    </w:p>
+    <w:p>
+      <w:pPr>
+        <w:spacing w:line="276" w:lineRule="auto"/>
+        <w:rPr>
+          <w:rFonts w:eastAsia="Times New Roman"/>
+        </w:rPr>
+      </w:pPr>
+    </w:p>
+    <w:p>
+      <w:pPr>
+        <w:spacing w:line="276" w:lineRule="auto"/>
+        <w:rPr>
+          <w:rFonts w:eastAsia="Times New Roman"/>
+        </w:rPr>
+      </w:pPr>
       <w:r>
         <w:rPr>
           <w:rFonts w:eastAsia="Times New Roman"/>
           <w:color w:val="000000"/>
         </w:rPr>
-        <w:t xml:space="preserve"> the post moves it way up the Hub</w:t>
+        <w:t>3rd-like</w:t>
       </w:r>
       <w:r>
         <w:rPr>
           <w:rFonts w:eastAsia="Times New Roman"/>
           <w:color w:val="000000"/>
         </w:rPr>
-        <w:t>’s</w:t>
-      </w:r>
+        <w:t>:</w:t>
+      </w:r>
+    </w:p>
+    <w:p>
+      <w:pPr>
+        <w:spacing w:line="276" w:lineRule="auto"/>
+        <w:rPr>
+          <w:rFonts w:eastAsia="Times New Roman"/>
+        </w:rPr>
+      </w:pPr>
+    </w:p>
+    <w:p>
+      <w:pPr>
+        <w:spacing w:line="276" w:lineRule="auto"/>
+        <w:rPr>
+          <w:rFonts w:eastAsia="Times New Roman"/>
+        </w:rPr>
+      </w:pPr>
       <w:r>
         <w:rPr>
           <w:rFonts w:eastAsia="Times New Roman"/>
           <w:color w:val="000000"/>
         </w:rPr>
-        <w:t xml:space="preserve"> feed on those that have the ability to see the post. The “1st” like system </w:t>
-      </w:r>
-      <w:proofErr w:type="gramStart"/>
+        <w:t>Likewise, when the user sees a post on their Home Page Activity Hub, they are again able to give that post a “3rd” like, which is similar to a re-post. A common scenario of a user wanting to s</w:t>
+      </w:r>
       <w:r>
         <w:rPr>
           <w:rFonts w:eastAsia="Times New Roman"/>
           <w:color w:val="000000"/>
         </w:rPr>
-        <w:t>can be given for an endless number of reasons but not limited to, importance, controversy, trends, or even great discussion</w:t>
-      </w:r>
-      <w:proofErr w:type="gramEnd"/>
+        <w:t>hare a post with others on “Lik</w:t>
+      </w:r>
       <w:r>
         <w:rPr>
           <w:rFonts w:eastAsia="Times New Roman"/>
           <w:color w:val="000000"/>
         </w:rPr>
-        <w:t>.</w:t>
-      </w:r>
-    </w:p>
-    <w:p>
-      <w:pPr>
-        <w:spacing w:line="276" w:lineRule="auto"/>
-        <w:rPr>
-          <w:rFonts w:eastAsia="Times New Roman"/>
-        </w:rPr>
-      </w:pPr>
-    </w:p>
-    <w:p>
-      <w:pPr>
-        <w:spacing w:line="276" w:lineRule="auto"/>
-        <w:rPr>
-          <w:rFonts w:eastAsia="Times New Roman"/>
-        </w:rPr>
-      </w:pPr>
+        <w:t>U,” they would click “3rd” like and the post is now shared on the Home Page Activity Hub of the users that have followed you via a “2nd” like. The combination of the “2nd + 3rd” like allow for great growth in the amount of post the user will be able to see and allowing for a increase in others also. This is important i</w:t>
+      </w:r>
       <w:r>
         <w:rPr>
           <w:rFonts w:eastAsia="Times New Roman"/>
           <w:color w:val="000000"/>
         </w:rPr>
-        <w:t>2nd-like</w:t>
+        <w:t>n the communication aspect of “Lik</w:t>
       </w:r>
       <w:r>
         <w:rPr>
           <w:rFonts w:eastAsia="Times New Roman"/>
           <w:color w:val="000000"/>
         </w:rPr>
-        <w:t>:</w:t>
-      </w:r>
-    </w:p>
-    <w:p>
-      <w:pPr>
-        <w:spacing w:line="276" w:lineRule="auto"/>
-        <w:rPr>
-          <w:rFonts w:eastAsia="Times New Roman"/>
-        </w:rPr>
-      </w:pPr>
-    </w:p>
-    <w:p>
-      <w:pPr>
-        <w:spacing w:line="276" w:lineRule="auto"/>
-        <w:rPr>
-          <w:rFonts w:eastAsia="Times New Roman"/>
-        </w:rPr>
-      </w:pPr>
-      <w:r>
-        <w:rPr>
-          <w:rFonts w:eastAsia="Times New Roman"/>
-          <w:color w:val="000000"/>
-        </w:rPr>
-        <w:t xml:space="preserve">Similarly, when the user sees a post on their Home Page Activity Hub, they are also able to give that post a “2nd” like, which is similar to a follow. A common scenario is a user seeing several pictures or discussion posts that they have seen from a user and would like to continue to see content from this user, the user could then click and add a “2nd” like to the post. Once the user </w:t>
-      </w:r>
-      <w:proofErr w:type="gramStart"/>
-      <w:r>
-        <w:rPr>
-          <w:rFonts w:eastAsia="Times New Roman"/>
-          <w:color w:val="000000"/>
-        </w:rPr>
-        <w:t>gives</w:t>
-      </w:r>
-      <w:proofErr w:type="gramEnd"/>
-      <w:r>
-        <w:rPr>
-          <w:rFonts w:eastAsia="Times New Roman"/>
-          <w:color w:val="000000"/>
-        </w:rPr>
-        <w:t xml:space="preserve"> the post a “2nd” like, the user will now see all future content on their Home Page Activity Hub by that person that has posted that content. This will then increase the number of posts that will pop up on users’ feeds in response to how many user posts they “2nd” like. </w:t>
-      </w:r>
-    </w:p>
-    <w:p>
-      <w:pPr>
-        <w:spacing w:line="276" w:lineRule="auto"/>
-        <w:rPr>
-          <w:rFonts w:eastAsia="Times New Roman"/>
-        </w:rPr>
-      </w:pPr>
-    </w:p>
-    <w:p>
-      <w:pPr>
-        <w:spacing w:line="276" w:lineRule="auto"/>
-        <w:rPr>
-          <w:rFonts w:eastAsia="Times New Roman"/>
-        </w:rPr>
-      </w:pPr>
-      <w:r>
-        <w:rPr>
-          <w:rFonts w:eastAsia="Times New Roman"/>
-          <w:color w:val="000000"/>
-        </w:rPr>
-        <w:t>3rd-like</w:t>
-      </w:r>
-      <w:r>
-        <w:rPr>
-          <w:rFonts w:eastAsia="Times New Roman"/>
-          <w:color w:val="000000"/>
-        </w:rPr>
-        <w:t>:</w:t>
-      </w:r>
-    </w:p>
-    <w:p>
-      <w:pPr>
-        <w:spacing w:line="276" w:lineRule="auto"/>
-        <w:rPr>
-          <w:rFonts w:eastAsia="Times New Roman"/>
-        </w:rPr>
-      </w:pPr>
-    </w:p>
-    <w:p>
-      <w:pPr>
-        <w:spacing w:line="276" w:lineRule="auto"/>
-        <w:rPr>
-          <w:rFonts w:eastAsia="Times New Roman"/>
-        </w:rPr>
-      </w:pPr>
-      <w:r>
-        <w:rPr>
-          <w:rFonts w:eastAsia="Times New Roman"/>
-          <w:color w:val="000000"/>
-        </w:rPr>
-        <w:t>Likewise, when the user sees a post on their Home Page Activity Hub, they are again able to give that post a “3rd” like, which is similar to a re-post. A common scenario of a user wanting to s</w:t>
-      </w:r>
-      <w:r>
-        <w:rPr>
-          <w:rFonts w:eastAsia="Times New Roman"/>
-          <w:color w:val="000000"/>
-        </w:rPr>
-        <w:t>hare a post with others on “</w:t>
-      </w:r>
-      <w:proofErr w:type="spellStart"/>
-      <w:r>
-        <w:rPr>
-          <w:rFonts w:eastAsia="Times New Roman"/>
-          <w:color w:val="000000"/>
-        </w:rPr>
-        <w:t>Lik</w:t>
-      </w:r>
-      <w:r>
-        <w:rPr>
-          <w:rFonts w:eastAsia="Times New Roman"/>
-          <w:color w:val="000000"/>
-        </w:rPr>
-        <w:t>U</w:t>
-      </w:r>
-      <w:proofErr w:type="spellEnd"/>
-      <w:r>
-        <w:rPr>
-          <w:rFonts w:eastAsia="Times New Roman"/>
-          <w:color w:val="000000"/>
-        </w:rPr>
-        <w:t xml:space="preserve">,” they would click “3rd” like and the post </w:t>
-      </w:r>
-      <w:proofErr w:type="gramStart"/>
-      <w:r>
-        <w:rPr>
-          <w:rFonts w:eastAsia="Times New Roman"/>
-          <w:color w:val="000000"/>
-        </w:rPr>
-        <w:t>is now shared</w:t>
-      </w:r>
-      <w:proofErr w:type="gramEnd"/>
-      <w:r>
-        <w:rPr>
-          <w:rFonts w:eastAsia="Times New Roman"/>
-          <w:color w:val="000000"/>
-        </w:rPr>
-        <w:t xml:space="preserve"> on the Home Page Activity Hub of the users that have followed you via a “2nd” like. The combination of the “2nd + 3rd” like allow for great growth in the amount of post the user will be able to see and allowing for </w:t>
-      </w:r>
-      <w:proofErr w:type="spellStart"/>
-      <w:proofErr w:type="gramStart"/>
-      <w:r>
-        <w:rPr>
-          <w:rFonts w:eastAsia="Times New Roman"/>
-          <w:color w:val="000000"/>
-        </w:rPr>
-        <w:t>a</w:t>
-      </w:r>
-      <w:proofErr w:type="spellEnd"/>
-      <w:proofErr w:type="gramEnd"/>
-      <w:r>
-        <w:rPr>
-          <w:rFonts w:eastAsia="Times New Roman"/>
-          <w:color w:val="000000"/>
-        </w:rPr>
-        <w:t xml:space="preserve"> increase in others also. This is important i</w:t>
-      </w:r>
-      <w:r>
-        <w:rPr>
-          <w:rFonts w:eastAsia="Times New Roman"/>
-          <w:color w:val="000000"/>
-        </w:rPr>
-        <w:t>n the communication aspect of “</w:t>
-      </w:r>
-      <w:proofErr w:type="spellStart"/>
-      <w:r>
-        <w:rPr>
-          <w:rFonts w:eastAsia="Times New Roman"/>
-          <w:color w:val="000000"/>
-        </w:rPr>
-        <w:t>Lik</w:t>
-      </w:r>
-      <w:r>
-        <w:rPr>
-          <w:rFonts w:eastAsia="Times New Roman"/>
-          <w:color w:val="000000"/>
-        </w:rPr>
-        <w:t>U</w:t>
-      </w:r>
-      <w:proofErr w:type="spellEnd"/>
-      <w:r>
-        <w:rPr>
-          <w:rFonts w:eastAsia="Times New Roman"/>
-          <w:color w:val="000000"/>
-        </w:rPr>
-        <w:t>.”</w:t>
+        <w:t>U.”</w:t>
       </w:r>
     </w:p>
     <w:p>
@@ -7942,46 +7368,14 @@
           <w:rFonts w:eastAsia="Times New Roman"/>
           <w:color w:val="000000"/>
         </w:rPr>
-        <w:t>After opening up “</w:t>
-      </w:r>
-      <w:proofErr w:type="spellStart"/>
+        <w:t>After opening up “Lik</w:t>
+      </w:r>
       <w:r>
         <w:rPr>
           <w:rFonts w:eastAsia="Times New Roman"/>
           <w:color w:val="000000"/>
         </w:rPr>
-        <w:t>Lik</w:t>
-      </w:r>
-      <w:r>
-        <w:rPr>
-          <w:rFonts w:eastAsia="Times New Roman"/>
-          <w:color w:val="000000"/>
-        </w:rPr>
-        <w:t>U</w:t>
-      </w:r>
-      <w:proofErr w:type="spellEnd"/>
-      <w:r>
-        <w:rPr>
-          <w:rFonts w:eastAsia="Times New Roman"/>
-          <w:color w:val="000000"/>
-        </w:rPr>
-        <w:t xml:space="preserve">” on your browser, users </w:t>
-      </w:r>
-      <w:proofErr w:type="gramStart"/>
-      <w:r>
-        <w:rPr>
-          <w:rFonts w:eastAsia="Times New Roman"/>
-          <w:color w:val="000000"/>
-        </w:rPr>
-        <w:t>are immediately brought</w:t>
-      </w:r>
-      <w:proofErr w:type="gramEnd"/>
-      <w:r>
-        <w:rPr>
-          <w:rFonts w:eastAsia="Times New Roman"/>
-          <w:color w:val="000000"/>
-        </w:rPr>
-        <w:t xml:space="preserve"> to their Home Page Activity Hub. </w:t>
+        <w:t xml:space="preserve">U” on your browser, users are immediately brought to their Home Page Activity Hub. </w:t>
       </w:r>
       <w:r>
         <w:rPr>
@@ -8052,62 +7446,14 @@
           <w:rFonts w:eastAsia="Times New Roman"/>
           <w:color w:val="000000"/>
         </w:rPr>
-        <w:t xml:space="preserve">its number of </w:t>
-      </w:r>
-      <w:proofErr w:type="spellStart"/>
+        <w:t>its number of upvotes and whether the post is trending.</w:t>
+      </w:r>
       <w:r>
         <w:rPr>
           <w:rFonts w:eastAsia="Times New Roman"/>
           <w:color w:val="000000"/>
         </w:rPr>
-        <w:t>upvotes</w:t>
-      </w:r>
-      <w:proofErr w:type="spellEnd"/>
-      <w:r>
-        <w:rPr>
-          <w:rFonts w:eastAsia="Times New Roman"/>
-          <w:color w:val="000000"/>
-        </w:rPr>
-        <w:t xml:space="preserve"> and whether the post is trending.</w:t>
-      </w:r>
-      <w:r>
-        <w:rPr>
-          <w:rFonts w:eastAsia="Times New Roman"/>
-          <w:color w:val="000000"/>
-        </w:rPr>
-        <w:t xml:space="preserve"> The user can then continue to scroll down the activity page and if they would like to give a post to either one of the three </w:t>
-      </w:r>
-      <w:proofErr w:type="gramStart"/>
-      <w:r>
-        <w:rPr>
-          <w:rFonts w:eastAsia="Times New Roman"/>
-          <w:color w:val="000000"/>
-        </w:rPr>
-        <w:t>like’s</w:t>
-      </w:r>
-      <w:proofErr w:type="gramEnd"/>
-      <w:r>
-        <w:rPr>
-          <w:rFonts w:eastAsia="Times New Roman"/>
-          <w:color w:val="000000"/>
-        </w:rPr>
-        <w:t xml:space="preserve"> they may do so by clicking on 1, 2, or 3. The Home Page Activity Hub will continue to allow the user to navigate in a downward scrolling motion until all the past posts within a set </w:t>
-      </w:r>
-      <w:proofErr w:type="gramStart"/>
-      <w:r>
-        <w:rPr>
-          <w:rFonts w:eastAsia="Times New Roman"/>
-          <w:color w:val="000000"/>
-        </w:rPr>
-        <w:t>time period</w:t>
-      </w:r>
-      <w:proofErr w:type="gramEnd"/>
-      <w:r>
-        <w:rPr>
-          <w:rFonts w:eastAsia="Times New Roman"/>
-          <w:color w:val="000000"/>
-        </w:rPr>
-        <w:t xml:space="preserve"> have been made known to the user. </w:t>
+        <w:t xml:space="preserve"> The user can then continue to scroll down the activity page and if they would like to give a post to either one of the three like’s they may do so by clicking on 1, 2, or 3. The Home Page Activity Hub will continue to allow the user to navigate in a downward scrolling motion until all the past posts within a set time period have been made known to the user. </w:t>
       </w:r>
     </w:p>
     <w:p>
@@ -8153,39 +7499,7 @@
           <w:rFonts w:eastAsia="Times New Roman"/>
           <w:color w:val="000000"/>
         </w:rPr>
-        <w:t xml:space="preserve">To go into further detail, the content that you will see on your Home Page Activity Hub will be posts. Users once on the Hub will be able to click the bottom on the top of the screen </w:t>
-      </w:r>
-      <w:proofErr w:type="gramStart"/>
-      <w:r>
-        <w:rPr>
-          <w:rFonts w:eastAsia="Times New Roman"/>
-          <w:color w:val="000000"/>
-        </w:rPr>
-        <w:t>to then add</w:t>
-      </w:r>
-      <w:proofErr w:type="gramEnd"/>
-      <w:r>
-        <w:rPr>
-          <w:rFonts w:eastAsia="Times New Roman"/>
-          <w:color w:val="000000"/>
-        </w:rPr>
-        <w:t xml:space="preserve"> a new post. Once adding a new post, the user will be able to either add a picture or add a discussion to </w:t>
-      </w:r>
-      <w:proofErr w:type="gramStart"/>
-      <w:r>
-        <w:rPr>
-          <w:rFonts w:eastAsia="Times New Roman"/>
-          <w:color w:val="000000"/>
-        </w:rPr>
-        <w:t>be posted</w:t>
-      </w:r>
-      <w:proofErr w:type="gramEnd"/>
-      <w:r>
-        <w:rPr>
-          <w:rFonts w:eastAsia="Times New Roman"/>
-          <w:color w:val="000000"/>
-        </w:rPr>
-        <w:t xml:space="preserve">. Once adding their content or either starting a discussion, and then posting it, other users that view it will be given the ability to comment or use one of our 3-like systems on the post. When commenting all you would need to do is press the comment button underneath the post, similar to </w:t>
+        <w:t xml:space="preserve">To go into further detail, the content that you will see on your Home Page Activity Hub will be posts. Users once on the Hub will be able to click the bottom on the top of the screen to then add a new post. Once adding a new post, the user will be able to either add a picture or add a discussion to be posted. Once adding their content or either starting a discussion, and then posting it, other users that view it will be given the ability to comment or use one of our 3-like systems on the post. When commenting all you would need to do is press the comment button underneath the post, similar to </w:t>
       </w:r>
       <w:r>
         <w:rPr>
@@ -8363,21 +7677,7 @@
         <w:rPr>
           <w:rFonts w:eastAsia="Times New Roman"/>
         </w:rPr>
-        <w:t xml:space="preserve">The system shall allow the user to create an account by storing </w:t>
-      </w:r>
-      <w:proofErr w:type="spellStart"/>
-      <w:r>
-        <w:rPr>
-          <w:rFonts w:eastAsia="Times New Roman"/>
-        </w:rPr>
-        <w:t>UserID</w:t>
-      </w:r>
-      <w:proofErr w:type="spellEnd"/>
-      <w:r>
-        <w:rPr>
-          <w:rFonts w:eastAsia="Times New Roman"/>
-        </w:rPr>
-        <w:t xml:space="preserve">, Password, Date of Birth, First Name, Last name, Location, and answer to security question/phone number. The system shall not allow the </w:t>
+        <w:t xml:space="preserve">The system shall allow the user to create an account by storing UserID, Password, Date of Birth, First Name, Last name, Location, and answer to security question/phone number. The system shall not allow the </w:t>
       </w:r>
       <w:r>
         <w:rPr>
@@ -8389,21 +7689,7 @@
         <w:rPr>
           <w:rFonts w:eastAsia="Times New Roman"/>
         </w:rPr>
-        <w:t xml:space="preserve"> to Create an account if the </w:t>
-      </w:r>
-      <w:proofErr w:type="spellStart"/>
-      <w:r>
-        <w:rPr>
-          <w:rFonts w:eastAsia="Times New Roman"/>
-        </w:rPr>
-        <w:t>UserID</w:t>
-      </w:r>
-      <w:proofErr w:type="spellEnd"/>
-      <w:r>
-        <w:rPr>
-          <w:rFonts w:eastAsia="Times New Roman"/>
-        </w:rPr>
-        <w:t xml:space="preserve"> choose by the </w:t>
+        <w:t xml:space="preserve"> to Create an account if the UserID choose by the </w:t>
       </w:r>
       <w:r>
         <w:rPr>
@@ -8457,27 +7743,13 @@
         <w:rPr>
           <w:rFonts w:eastAsia="Times New Roman"/>
         </w:rPr>
-        <w:t xml:space="preserve"> if the following fields </w:t>
-      </w:r>
-      <w:proofErr w:type="gramStart"/>
-      <w:r>
-        <w:rPr>
-          <w:rFonts w:eastAsia="Times New Roman"/>
-        </w:rPr>
-        <w:t>are</w:t>
-      </w:r>
-      <w:r>
-        <w:rPr>
-          <w:rFonts w:eastAsia="Times New Roman"/>
-        </w:rPr>
-        <w:t xml:space="preserve"> not filled</w:t>
-      </w:r>
-      <w:proofErr w:type="gramEnd"/>
-      <w:r>
-        <w:rPr>
-          <w:rFonts w:eastAsia="Times New Roman"/>
-        </w:rPr>
-        <w:t xml:space="preserve">. </w:t>
+        <w:t xml:space="preserve"> if the following fields are</w:t>
+      </w:r>
+      <w:r>
+        <w:rPr>
+          <w:rFonts w:eastAsia="Times New Roman"/>
+        </w:rPr>
+        <w:t xml:space="preserve"> not filled. </w:t>
       </w:r>
       <w:r>
         <w:rPr>
@@ -8489,21 +7761,7 @@
         <w:rPr>
           <w:rFonts w:eastAsia="Times New Roman"/>
         </w:rPr>
-        <w:t xml:space="preserve"> are First Name, Last Name, Location, </w:t>
-      </w:r>
-      <w:proofErr w:type="spellStart"/>
-      <w:r>
-        <w:rPr>
-          <w:rFonts w:eastAsia="Times New Roman"/>
-        </w:rPr>
-        <w:t>UserID</w:t>
-      </w:r>
-      <w:proofErr w:type="spellEnd"/>
-      <w:r>
-        <w:rPr>
-          <w:rFonts w:eastAsia="Times New Roman"/>
-        </w:rPr>
-        <w:t>, Password, Re-enter Password, Security Answer Security Question or Phone number, and Date of Birth.</w:t>
+        <w:t xml:space="preserve"> are First Name, Last Name, Location, UserID, Password, Re-enter Password, Security Answer Security Question or Phone number, and Date of Birth.</w:t>
       </w:r>
     </w:p>
     <w:p>
@@ -8547,16 +7805,8 @@
         <w:rPr>
           <w:rFonts w:eastAsia="Times New Roman"/>
         </w:rPr>
-        <w:t xml:space="preserve"> enter a </w:t>
-      </w:r>
-      <w:proofErr w:type="spellStart"/>
-      <w:r>
-        <w:rPr>
-          <w:rFonts w:eastAsia="Times New Roman"/>
-        </w:rPr>
-        <w:t>UserID</w:t>
-      </w:r>
-      <w:proofErr w:type="spellEnd"/>
+        <w:t xml:space="preserve"> enter a UserID</w:t>
+      </w:r>
     </w:p>
     <w:p>
       <w:pPr>
@@ -8730,23 +7980,24 @@
           <w:rFonts w:eastAsia="Times New Roman"/>
           <w:color w:val="000000" w:themeColor="text1"/>
         </w:rPr>
-        <w:t xml:space="preserve">System checks if </w:t>
-      </w:r>
-      <w:proofErr w:type="spellStart"/>
-      <w:r>
+        <w:t>System checks if UserID is available</w:t>
+      </w:r>
+    </w:p>
+    <w:p>
+      <w:pPr>
+        <w:spacing w:line="276" w:lineRule="auto"/>
+        <w:ind w:left="1440"/>
         <w:rPr>
           <w:rFonts w:eastAsia="Times New Roman"/>
           <w:color w:val="000000" w:themeColor="text1"/>
         </w:rPr>
-        <w:t>UserID</w:t>
-      </w:r>
-      <w:proofErr w:type="spellEnd"/>
+      </w:pPr>
       <w:r>
         <w:rPr>
           <w:rFonts w:eastAsia="Times New Roman"/>
           <w:color w:val="000000" w:themeColor="text1"/>
         </w:rPr>
-        <w:t xml:space="preserve"> is available</w:t>
+        <w:t>System validates password</w:t>
       </w:r>
     </w:p>
     <w:p>
@@ -8755,60 +8006,29 @@
         <w:ind w:left="1440"/>
         <w:rPr>
           <w:rFonts w:eastAsia="Times New Roman"/>
+          <w:b/>
+          <w:bCs/>
+        </w:rPr>
+      </w:pPr>
+      <w:r>
+        <w:rPr>
+          <w:rFonts w:eastAsia="Times New Roman"/>
           <w:color w:val="000000" w:themeColor="text1"/>
         </w:rPr>
-      </w:pPr>
+        <w:t>S</w:t>
+      </w:r>
       <w:r>
         <w:rPr>
           <w:rFonts w:eastAsia="Times New Roman"/>
           <w:color w:val="000000" w:themeColor="text1"/>
         </w:rPr>
-        <w:t>System validates password</w:t>
-      </w:r>
-    </w:p>
-    <w:p>
-      <w:pPr>
-        <w:spacing w:line="276" w:lineRule="auto"/>
-        <w:ind w:left="1440"/>
-        <w:rPr>
-          <w:rFonts w:eastAsia="Times New Roman"/>
-          <w:b/>
-          <w:bCs/>
-        </w:rPr>
-      </w:pPr>
-      <w:r>
-        <w:rPr>
-          <w:rFonts w:eastAsia="Times New Roman"/>
-          <w:color w:val="000000" w:themeColor="text1"/>
-        </w:rPr>
-        <w:t>S</w:t>
-      </w:r>
-      <w:r>
-        <w:rPr>
-          <w:rFonts w:eastAsia="Times New Roman"/>
-          <w:color w:val="000000" w:themeColor="text1"/>
-        </w:rPr>
         <w:t>ystem confirms f</w:t>
       </w:r>
       <w:r>
         <w:rPr>
           <w:rFonts w:eastAsia="Times New Roman"/>
         </w:rPr>
-        <w:t xml:space="preserve">irst Name, last Name, location, </w:t>
-      </w:r>
-      <w:proofErr w:type="spellStart"/>
-      <w:r>
-        <w:rPr>
-          <w:rFonts w:eastAsia="Times New Roman"/>
-        </w:rPr>
-        <w:t>UserID</w:t>
-      </w:r>
-      <w:proofErr w:type="spellEnd"/>
-      <w:r>
-        <w:rPr>
-          <w:rFonts w:eastAsia="Times New Roman"/>
-        </w:rPr>
-        <w:t>, password, re-enter   password, security answer security question or phone number, and date of birth.</w:t>
+        <w:t>irst Name, last Name, location, UserID, password, re-enter   password, security answer security question or phone number, and date of birth.</w:t>
       </w:r>
     </w:p>
     <w:p>
@@ -9387,23 +8607,7 @@
           <w:rFonts w:eastAsia="Times New Roman"/>
           <w:color w:val="000000" w:themeColor="text1"/>
         </w:rPr>
-        <w:t xml:space="preserve">to erase any information about </w:t>
-      </w:r>
-      <w:proofErr w:type="gramStart"/>
-      <w:r>
-        <w:rPr>
-          <w:rFonts w:eastAsia="Times New Roman"/>
-          <w:color w:val="000000" w:themeColor="text1"/>
-        </w:rPr>
-        <w:t>the system and how the system functions for the user</w:t>
-      </w:r>
-      <w:proofErr w:type="gramEnd"/>
-      <w:r>
-        <w:rPr>
-          <w:rFonts w:eastAsia="Times New Roman"/>
-          <w:color w:val="000000" w:themeColor="text1"/>
-        </w:rPr>
-        <w:t>.</w:t>
+        <w:t>to erase any information about the system and how the system functions for the user.</w:t>
       </w:r>
     </w:p>
     <w:p>
@@ -9475,21 +8679,7 @@
         <w:rPr>
           <w:rFonts w:eastAsia="Times New Roman"/>
         </w:rPr>
-        <w:t xml:space="preserve"> is redirected to </w:t>
-      </w:r>
-      <w:proofErr w:type="gramStart"/>
-      <w:r>
-        <w:rPr>
-          <w:rFonts w:eastAsia="Times New Roman"/>
-        </w:rPr>
-        <w:t>About</w:t>
-      </w:r>
-      <w:proofErr w:type="gramEnd"/>
-      <w:r>
-        <w:rPr>
-          <w:rFonts w:eastAsia="Times New Roman"/>
-        </w:rPr>
-        <w:t xml:space="preserve"> us page</w:t>
+        <w:t xml:space="preserve"> is redirected to About us page</w:t>
       </w:r>
     </w:p>
     <w:p>
@@ -9543,21 +8733,7 @@
         <w:rPr>
           <w:rFonts w:eastAsia="Times New Roman"/>
         </w:rPr>
-        <w:t xml:space="preserve"> clicks a topic and </w:t>
-      </w:r>
-      <w:proofErr w:type="gramStart"/>
-      <w:r>
-        <w:rPr>
-          <w:rFonts w:eastAsia="Times New Roman"/>
-        </w:rPr>
-        <w:t>get</w:t>
-      </w:r>
-      <w:proofErr w:type="gramEnd"/>
-      <w:r>
-        <w:rPr>
-          <w:rFonts w:eastAsia="Times New Roman"/>
-        </w:rPr>
-        <w:t xml:space="preserve"> redirected to that topic</w:t>
+        <w:t xml:space="preserve"> clicks a topic and get redirected to that topic</w:t>
       </w:r>
     </w:p>
     <w:p>
@@ -9615,21 +8791,7 @@
         <w:rPr>
           <w:rFonts w:eastAsia="Times New Roman"/>
         </w:rPr>
-        <w:t xml:space="preserve">System has a button that allows the User to </w:t>
-      </w:r>
-      <w:proofErr w:type="gramStart"/>
-      <w:r>
-        <w:rPr>
-          <w:rFonts w:eastAsia="Times New Roman"/>
-        </w:rPr>
-        <w:t>return back</w:t>
-      </w:r>
-      <w:proofErr w:type="gramEnd"/>
-      <w:r>
-        <w:rPr>
-          <w:rFonts w:eastAsia="Times New Roman"/>
-        </w:rPr>
-        <w:t xml:space="preserve"> to Home page</w:t>
+        <w:t>System has a button that allows the User to return back to Home page</w:t>
       </w:r>
     </w:p>
     <w:p>
@@ -9658,16 +8820,8 @@
         <w:rPr>
           <w:rFonts w:eastAsia="Times New Roman"/>
         </w:rPr>
-        <w:t xml:space="preserve"> – </w:t>
-      </w:r>
-      <w:proofErr w:type="spellStart"/>
-      <w:r>
-        <w:rPr>
-          <w:rFonts w:eastAsia="Times New Roman"/>
-        </w:rPr>
-        <w:t>AboutUs</w:t>
-      </w:r>
-      <w:proofErr w:type="spellEnd"/>
+        <w:t xml:space="preserve"> – AboutUs</w:t>
+      </w:r>
     </w:p>
     <w:p>
       <w:pPr>
@@ -9775,21 +8929,7 @@
         <w:rPr>
           <w:rFonts w:eastAsia="Times New Roman"/>
         </w:rPr>
-        <w:t xml:space="preserve">The System shall prevent any changes to the User’s profile if any of the fields </w:t>
-      </w:r>
-      <w:proofErr w:type="gramStart"/>
-      <w:r>
-        <w:rPr>
-          <w:rFonts w:eastAsia="Times New Roman"/>
-        </w:rPr>
-        <w:t>are left</w:t>
-      </w:r>
-      <w:proofErr w:type="gramEnd"/>
-      <w:r>
-        <w:rPr>
-          <w:rFonts w:eastAsia="Times New Roman"/>
-        </w:rPr>
-        <w:t xml:space="preserve"> blank. The user has typed the information in a valid format in order for the system to store the information.</w:t>
+        <w:t>The System shall prevent any changes to the User’s profile if any of the fields are left blank. The user has typed the information in a valid format in order for the system to store the information.</w:t>
       </w:r>
     </w:p>
     <w:p>
@@ -9839,16 +8979,8 @@
         <w:rPr>
           <w:rFonts w:eastAsia="Times New Roman"/>
         </w:rPr>
-        <w:t xml:space="preserve">User will navigate to “my account” and a drop-down menu </w:t>
-      </w:r>
-      <w:proofErr w:type="gramStart"/>
-      <w:r>
-        <w:rPr>
-          <w:rFonts w:eastAsia="Times New Roman"/>
-        </w:rPr>
-        <w:t>will be activated</w:t>
-      </w:r>
-      <w:proofErr w:type="gramEnd"/>
+        <w:t>User will navigate to “my account” and a drop-down menu will be activated</w:t>
+      </w:r>
     </w:p>
     <w:p>
       <w:pPr>
@@ -10066,21 +9198,7 @@
         <w:rPr>
           <w:rFonts w:eastAsia="Times New Roman"/>
         </w:rPr>
-        <w:t xml:space="preserve"> using the 3-Like-System. System shall provide user with option to like post with </w:t>
-      </w:r>
-      <w:proofErr w:type="gramStart"/>
-      <w:r>
-        <w:rPr>
-          <w:rFonts w:eastAsia="Times New Roman"/>
-        </w:rPr>
-        <w:t>3</w:t>
-      </w:r>
-      <w:proofErr w:type="gramEnd"/>
-      <w:r>
-        <w:rPr>
-          <w:rFonts w:eastAsia="Times New Roman"/>
-        </w:rPr>
-        <w:t xml:space="preserve"> like</w:t>
+        <w:t xml:space="preserve"> using the 3-Like-System. System shall provide user with option to like post with 3 like</w:t>
       </w:r>
       <w:r>
         <w:rPr>
@@ -10764,53 +9882,21 @@
           <w:rFonts w:eastAsia="Times New Roman"/>
           <w:color w:val="000000" w:themeColor="text1"/>
         </w:rPr>
-        <w:t xml:space="preserve"> to the database </w:t>
-      </w:r>
-      <w:proofErr w:type="gramStart"/>
+        <w:t xml:space="preserve"> to the database if, and only, if </w:t>
+      </w:r>
       <w:r>
         <w:rPr>
           <w:rFonts w:eastAsia="Times New Roman"/>
           <w:color w:val="000000" w:themeColor="text1"/>
         </w:rPr>
-        <w:t>if,</w:t>
-      </w:r>
-      <w:proofErr w:type="gramEnd"/>
+        <w:t>post</w:t>
+      </w:r>
       <w:r>
         <w:rPr>
           <w:rFonts w:eastAsia="Times New Roman"/>
           <w:color w:val="000000" w:themeColor="text1"/>
         </w:rPr>
-        <w:t xml:space="preserve"> and only, if </w:t>
-      </w:r>
-      <w:r>
-        <w:rPr>
-          <w:rFonts w:eastAsia="Times New Roman"/>
-          <w:color w:val="000000" w:themeColor="text1"/>
-        </w:rPr>
-        <w:t>post</w:t>
-      </w:r>
-      <w:r>
-        <w:rPr>
-          <w:rFonts w:eastAsia="Times New Roman"/>
-          <w:color w:val="000000" w:themeColor="text1"/>
-        </w:rPr>
-        <w:t xml:space="preserve"> is not found in the database. The system shall store the given information </w:t>
-      </w:r>
-      <w:proofErr w:type="gramStart"/>
-      <w:r>
-        <w:rPr>
-          <w:rFonts w:eastAsia="Times New Roman"/>
-          <w:color w:val="000000" w:themeColor="text1"/>
-        </w:rPr>
-        <w:t>at the moment</w:t>
-      </w:r>
-      <w:proofErr w:type="gramEnd"/>
-      <w:r>
-        <w:rPr>
-          <w:rFonts w:eastAsia="Times New Roman"/>
-          <w:color w:val="000000" w:themeColor="text1"/>
-        </w:rPr>
-        <w:t xml:space="preserve"> the User clicks on “add” button. System shall prevent </w:t>
+        <w:t xml:space="preserve"> is not found in the database. The system shall store the given information at the moment the User clicks on “add” button. System shall prevent </w:t>
       </w:r>
       <w:r>
         <w:rPr>
@@ -10921,23 +10007,7 @@
           <w:rFonts w:eastAsia="Times New Roman"/>
           <w:color w:val="000000" w:themeColor="text1"/>
         </w:rPr>
-        <w:t xml:space="preserve"> and realize such activity </w:t>
-      </w:r>
-      <w:proofErr w:type="gramStart"/>
-      <w:r>
-        <w:rPr>
-          <w:rFonts w:eastAsia="Times New Roman"/>
-          <w:color w:val="000000" w:themeColor="text1"/>
-        </w:rPr>
-        <w:t>is not found</w:t>
-      </w:r>
-      <w:proofErr w:type="gramEnd"/>
-      <w:r>
-        <w:rPr>
-          <w:rFonts w:eastAsia="Times New Roman"/>
-          <w:color w:val="000000" w:themeColor="text1"/>
-        </w:rPr>
-        <w:t>.</w:t>
+        <w:t xml:space="preserve"> and realize such activity is not found.</w:t>
       </w:r>
     </w:p>
     <w:p>
@@ -11165,21 +10235,7 @@
         <w:rPr>
           <w:rFonts w:eastAsia="Times New Roman"/>
         </w:rPr>
-        <w:t xml:space="preserve">User </w:t>
-      </w:r>
-      <w:proofErr w:type="gramStart"/>
-      <w:r>
-        <w:rPr>
-          <w:rFonts w:eastAsia="Times New Roman"/>
-        </w:rPr>
-        <w:t>will be allowed</w:t>
-      </w:r>
-      <w:proofErr w:type="gramEnd"/>
-      <w:r>
-        <w:rPr>
-          <w:rFonts w:eastAsia="Times New Roman"/>
-        </w:rPr>
-        <w:t xml:space="preserve"> to contact the developers via email. User shall type in their name, email, and their query. System shall store these fields and submit it once the user clicks the send button. System shall prevent the User from contacting developers directly.</w:t>
+        <w:t>User will be allowed to contact the developers via email. User shall type in their name, email, and their query. System shall store these fields and submit it once the user clicks the send button. System shall prevent the User from contacting developers directly.</w:t>
       </w:r>
     </w:p>
     <w:p>
@@ -11284,21 +10340,7 @@
         <w:rPr>
           <w:rFonts w:eastAsia="Times New Roman"/>
         </w:rPr>
-        <w:t xml:space="preserve">System shall state that the information </w:t>
-      </w:r>
-      <w:proofErr w:type="gramStart"/>
-      <w:r>
-        <w:rPr>
-          <w:rFonts w:eastAsia="Times New Roman"/>
-        </w:rPr>
-        <w:t>was sent</w:t>
-      </w:r>
-      <w:proofErr w:type="gramEnd"/>
-      <w:r>
-        <w:rPr>
-          <w:rFonts w:eastAsia="Times New Roman"/>
-        </w:rPr>
-        <w:t xml:space="preserve"> and thank the user</w:t>
+        <w:t>System shall state that the information was sent and thank the user</w:t>
       </w:r>
     </w:p>
     <w:p>
@@ -12176,15 +11218,7 @@
               <w:cnfStyle w:val="000000000000" w:firstRow="0" w:lastRow="0" w:firstColumn="0" w:lastColumn="0" w:oddVBand="0" w:evenVBand="0" w:oddHBand="0" w:evenHBand="0" w:firstRowFirstColumn="0" w:firstRowLastColumn="0" w:lastRowFirstColumn="0" w:lastRowLastColumn="0"/>
             </w:pPr>
             <w:r>
-              <w:t xml:space="preserve">The System will load up a home page hub where activities will be already posts will be </w:t>
-            </w:r>
-            <w:proofErr w:type="gramStart"/>
-            <w:r>
-              <w:t>loaded,</w:t>
-            </w:r>
-            <w:proofErr w:type="gramEnd"/>
-            <w:r>
-              <w:t xml:space="preserve"> and for viewing by scrolling down the page. Also allowing the actor to be able to post/caption/comment</w:t>
+              <w:t>The System will load up a home page hub where activities will be already posts will be loaded, and for viewing by scrolling down the page. Also allowing the actor to be able to post/caption/comment</w:t>
             </w:r>
           </w:p>
         </w:tc>
@@ -13067,15 +12101,7 @@
               <w:cnfStyle w:val="000000000000" w:firstRow="0" w:lastRow="0" w:firstColumn="0" w:lastColumn="0" w:oddVBand="0" w:evenVBand="0" w:oddHBand="0" w:evenHBand="0" w:firstRowFirstColumn="0" w:firstRowLastColumn="0" w:lastRowFirstColumn="0" w:lastRowLastColumn="0"/>
             </w:pPr>
             <w:r>
-              <w:t>HTML Webpage that will tell the Guest, Actor, or User about how ‘</w:t>
-            </w:r>
-            <w:proofErr w:type="spellStart"/>
-            <w:r>
-              <w:t>LikeU</w:t>
-            </w:r>
-            <w:proofErr w:type="spellEnd"/>
-            <w:r>
-              <w:t>’ started, the goals of the devolvement team, values, and website specific information</w:t>
+              <w:t>HTML Webpage that will tell the Guest, Actor, or User about how ‘LikeU’ started, the goals of the devolvement team, values, and website specific information</w:t>
             </w:r>
           </w:p>
         </w:tc>
@@ -13639,15 +12665,7 @@
               <w:cnfStyle w:val="000000000000" w:firstRow="0" w:lastRow="0" w:firstColumn="0" w:lastColumn="0" w:oddVBand="0" w:evenVBand="0" w:oddHBand="0" w:evenHBand="0" w:firstRowFirstColumn="0" w:firstRowLastColumn="0" w:lastRowFirstColumn="0" w:lastRowLastColumn="0"/>
             </w:pPr>
             <w:r>
-              <w:t>User Is able to logout of ‘</w:t>
-            </w:r>
-            <w:proofErr w:type="spellStart"/>
-            <w:r>
-              <w:t>LikeU</w:t>
-            </w:r>
-            <w:proofErr w:type="spellEnd"/>
-            <w:r>
-              <w:t>’ when they please to</w:t>
+              <w:t>User Is able to logout of ‘LikeU’ when they please to</w:t>
             </w:r>
           </w:p>
         </w:tc>
@@ -13679,15 +12697,7 @@
               <w:cnfStyle w:val="000000000000" w:firstRow="0" w:lastRow="0" w:firstColumn="0" w:lastColumn="0" w:oddVBand="0" w:evenVBand="0" w:oddHBand="0" w:evenHBand="0" w:firstRowFirstColumn="0" w:firstRowLastColumn="0" w:lastRowFirstColumn="0" w:lastRowLastColumn="0"/>
             </w:pPr>
             <w:r>
-              <w:t>User is done using various ‘</w:t>
-            </w:r>
-            <w:proofErr w:type="spellStart"/>
-            <w:r>
-              <w:t>LikeU</w:t>
-            </w:r>
-            <w:proofErr w:type="spellEnd"/>
-            <w:r>
-              <w:t>’ features</w:t>
+              <w:t>User is done using various ‘LikeU’ features</w:t>
             </w:r>
           </w:p>
           <w:p>
@@ -13898,39 +12908,14 @@
           <w:rFonts w:eastAsia="Times New Roman"/>
           <w:color w:val="000000"/>
         </w:rPr>
-        <w:t xml:space="preserve">the </w:t>
-      </w:r>
-      <w:proofErr w:type="spellStart"/>
+        <w:t>the LikU</w:t>
+      </w:r>
       <w:r>
         <w:rPr>
           <w:rFonts w:eastAsia="Times New Roman"/>
           <w:color w:val="000000"/>
         </w:rPr>
-        <w:t>LikU</w:t>
-      </w:r>
-      <w:proofErr w:type="spellEnd"/>
-      <w:r>
-        <w:rPr>
-          <w:rFonts w:eastAsia="Times New Roman"/>
-          <w:color w:val="000000"/>
-        </w:rPr>
-        <w:t xml:space="preserve"> website </w:t>
-      </w:r>
-      <w:proofErr w:type="gramStart"/>
-      <w:r>
-        <w:rPr>
-          <w:rFonts w:eastAsia="Times New Roman"/>
-          <w:color w:val="000000"/>
-        </w:rPr>
-        <w:t>is intended</w:t>
-      </w:r>
-      <w:proofErr w:type="gramEnd"/>
-      <w:r>
-        <w:rPr>
-          <w:rFonts w:eastAsia="Times New Roman"/>
-          <w:color w:val="000000"/>
-        </w:rPr>
-        <w:t xml:space="preserve"> to load at an average website speed with minimal user usage. The website will start lagging as more users continue to use the website. The website will load slower than average as more users continue to use the website </w:t>
+        <w:t xml:space="preserve"> website is intended to load at an average website speed with minimal user usage. The website will start lagging as more users continue to use the website. The website will load slower than average as more users continue to use the website </w:t>
       </w:r>
     </w:p>
     <w:p>
@@ -14063,7 +13048,6 @@
         </w:rPr>
         <w:t xml:space="preserve">: Training should be minimal, if any, as our site will be very user-friendly and </w:t>
       </w:r>
-      <w:proofErr w:type="gramStart"/>
       <w:r>
         <w:rPr>
           <w:rFonts w:eastAsia="Times New Roman"/>
@@ -14076,15 +13060,7 @@
           <w:rFonts w:eastAsia="Times New Roman"/>
           <w:color w:val="000000"/>
         </w:rPr>
-        <w:t xml:space="preserve"> be used</w:t>
-      </w:r>
-      <w:proofErr w:type="gramEnd"/>
-      <w:r>
-        <w:rPr>
-          <w:rFonts w:eastAsia="Times New Roman"/>
-          <w:color w:val="000000"/>
-        </w:rPr>
-        <w:t xml:space="preserve"> by anyone who visits it.</w:t>
+        <w:t xml:space="preserve"> be used by anyone who visits it.</w:t>
       </w:r>
     </w:p>
     <w:p>
@@ -14322,39 +13298,7 @@
           <w:rFonts w:eastAsia="Times New Roman"/>
           <w:color w:val="000000"/>
         </w:rPr>
-        <w:t xml:space="preserve">: Resources such as the MySQL database on the https://lamp.cse.fau.edu server </w:t>
-      </w:r>
-      <w:proofErr w:type="gramStart"/>
-      <w:r>
-        <w:rPr>
-          <w:rFonts w:eastAsia="Times New Roman"/>
-          <w:color w:val="000000"/>
-        </w:rPr>
-        <w:t>will be accessed</w:t>
-      </w:r>
-      <w:proofErr w:type="gramEnd"/>
-      <w:r>
-        <w:rPr>
-          <w:rFonts w:eastAsia="Times New Roman"/>
-          <w:color w:val="000000"/>
-        </w:rPr>
-        <w:t xml:space="preserve"> through the PHP code using the usernames and passwords therein.  All-access to the https://lamp.cse.fau.edu servers and their resources </w:t>
-      </w:r>
-      <w:proofErr w:type="gramStart"/>
-      <w:r>
-        <w:rPr>
-          <w:rFonts w:eastAsia="Times New Roman"/>
-          <w:color w:val="000000"/>
-        </w:rPr>
-        <w:t>will be obtained</w:t>
-      </w:r>
-      <w:proofErr w:type="gramEnd"/>
-      <w:r>
-        <w:rPr>
-          <w:rFonts w:eastAsia="Times New Roman"/>
-          <w:color w:val="000000"/>
-        </w:rPr>
-        <w:t xml:space="preserve"> with the usernames and passwords given.  </w:t>
+        <w:t xml:space="preserve">: Resources such as the MySQL database on the https://lamp.cse.fau.edu server will be accessed through the PHP code using the usernames and passwords therein.  All-access to the https://lamp.cse.fau.edu servers and their resources will be obtained with the usernames and passwords given.  </w:t>
       </w:r>
     </w:p>
     <w:p>
@@ -14434,21 +13378,12 @@
           <w:color w:val="000000"/>
         </w:rPr>
       </w:pPr>
-      <w:proofErr w:type="gramStart"/>
       <w:r>
         <w:rPr>
           <w:rFonts w:eastAsia="Times New Roman"/>
           <w:color w:val="000000"/>
         </w:rPr>
-        <w:t>Mobile and tablet compatibility will be implemented by our team</w:t>
-      </w:r>
-      <w:proofErr w:type="gramEnd"/>
-      <w:r>
-        <w:rPr>
-          <w:rFonts w:eastAsia="Times New Roman"/>
-          <w:color w:val="000000"/>
-        </w:rPr>
-        <w:t>.</w:t>
+        <w:t>Mobile and tablet compatibility will be implemented by our team.</w:t>
       </w:r>
     </w:p>
     <w:p>
@@ -14522,39 +13457,7 @@
           <w:rFonts w:eastAsia="Times New Roman"/>
           <w:color w:val="000000"/>
         </w:rPr>
-        <w:t xml:space="preserve">: the website </w:t>
-      </w:r>
-      <w:proofErr w:type="gramStart"/>
-      <w:r>
-        <w:rPr>
-          <w:rFonts w:eastAsia="Times New Roman"/>
-          <w:color w:val="000000"/>
-        </w:rPr>
-        <w:t>will be coded</w:t>
-      </w:r>
-      <w:proofErr w:type="gramEnd"/>
-      <w:r>
-        <w:rPr>
-          <w:rFonts w:eastAsia="Times New Roman"/>
-          <w:color w:val="000000"/>
-        </w:rPr>
-        <w:t xml:space="preserve"> in a range of 75-80% of coding standards for HTML5 and CSS3, JavaScript, and PHP.  The code </w:t>
-      </w:r>
-      <w:proofErr w:type="gramStart"/>
-      <w:r>
-        <w:rPr>
-          <w:rFonts w:eastAsia="Times New Roman"/>
-          <w:color w:val="000000"/>
-        </w:rPr>
-        <w:t>will be produced, reviewed, tested, reviewed again, and finalized by yet another developer for efficiency</w:t>
-      </w:r>
-      <w:proofErr w:type="gramEnd"/>
-      <w:r>
-        <w:rPr>
-          <w:rFonts w:eastAsia="Times New Roman"/>
-          <w:color w:val="000000"/>
-        </w:rPr>
-        <w:t>.</w:t>
+        <w:t>: the website will be coded in a range of 75-80% of coding standards for HTML5 and CSS3, JavaScript, and PHP.  The code will be produced, reviewed, tested, reviewed again, and finalized by yet another developer for efficiency.</w:t>
       </w:r>
     </w:p>
     <w:p>
@@ -14583,23 +13486,7 @@
           <w:rFonts w:eastAsia="Times New Roman"/>
           <w:color w:val="000000"/>
         </w:rPr>
-        <w:t xml:space="preserve">: HTML classes and id tags </w:t>
-      </w:r>
-      <w:proofErr w:type="gramStart"/>
-      <w:r>
-        <w:rPr>
-          <w:rFonts w:eastAsia="Times New Roman"/>
-          <w:color w:val="000000"/>
-        </w:rPr>
-        <w:t>will be coded</w:t>
-      </w:r>
-      <w:proofErr w:type="gramEnd"/>
-      <w:r>
-        <w:rPr>
-          <w:rFonts w:eastAsia="Times New Roman"/>
-          <w:color w:val="000000"/>
-        </w:rPr>
-        <w:t xml:space="preserve"> in lowercase except in the situation where there is more than one word in a name, and then it shall use camel case convention.  </w:t>
+        <w:t xml:space="preserve">: HTML classes and id tags will be coded in lowercase except in the situation where there is more than one word in a name, and then it shall use camel case convention.  </w:t>
       </w:r>
     </w:p>
     <w:p>
@@ -14722,7 +13609,6 @@
         <w:t xml:space="preserve">1. The website will be stored on </w:t>
       </w:r>
       <w:hyperlink r:id="rId17" w:history="1">
-        <w:proofErr w:type="gramStart"/>
         <w:r>
           <w:rPr>
             <w:rStyle w:val="Hyperlink"/>
@@ -14736,15 +13622,7 @@
           <w:rFonts w:eastAsia="Times New Roman"/>
           <w:color w:val="000000"/>
         </w:rPr>
-        <w:t xml:space="preserve"> servers,</w:t>
-      </w:r>
-      <w:proofErr w:type="gramEnd"/>
-      <w:r>
-        <w:rPr>
-          <w:rFonts w:eastAsia="Times New Roman"/>
-          <w:color w:val="000000"/>
-        </w:rPr>
-        <w:t xml:space="preserve"> and the significant files and documentation will be backed up on Google Drive to prevent loss in case of a fire or other physical destruction of the servers.</w:t>
+        <w:t xml:space="preserve"> servers, and the significant files and documentation will be backed up on Google Drive to prevent loss in case of a fire or other physical destruction of the servers.</w:t>
       </w:r>
     </w:p>
     <w:p>
@@ -14853,39 +13731,7 @@
           <w:rFonts w:eastAsia="Times New Roman"/>
           <w:color w:val="000000"/>
         </w:rPr>
-        <w:t xml:space="preserve">: The downtime will be minimal, but when necessary, a splash page </w:t>
-      </w:r>
-      <w:proofErr w:type="gramStart"/>
-      <w:r>
-        <w:rPr>
-          <w:rFonts w:eastAsia="Times New Roman"/>
-          <w:color w:val="000000"/>
-        </w:rPr>
-        <w:t>will be used</w:t>
-      </w:r>
-      <w:proofErr w:type="gramEnd"/>
-      <w:r>
-        <w:rPr>
-          <w:rFonts w:eastAsia="Times New Roman"/>
-          <w:color w:val="000000"/>
-        </w:rPr>
-        <w:t xml:space="preserve"> to identify that the system is in maintenance.  Downtime impact </w:t>
-      </w:r>
-      <w:proofErr w:type="gramStart"/>
-      <w:r>
-        <w:rPr>
-          <w:rFonts w:eastAsia="Times New Roman"/>
-          <w:color w:val="000000"/>
-        </w:rPr>
-        <w:t>is expected</w:t>
-      </w:r>
-      <w:proofErr w:type="gramEnd"/>
-      <w:r>
-        <w:rPr>
-          <w:rFonts w:eastAsia="Times New Roman"/>
-          <w:color w:val="000000"/>
-        </w:rPr>
-        <w:t xml:space="preserve"> to be minimal, and the scheduled downtime will be announced ahead of time.</w:t>
+        <w:t>: The downtime will be minimal, but when necessary, a splash page will be used to identify that the system is in maintenance.  Downtime impact is expected to be minimal, and the scheduled downtime will be announced ahead of time.</w:t>
       </w:r>
     </w:p>
     <w:p>
@@ -15049,40 +13895,14 @@
         </w:numPr>
         <w:spacing w:line="276" w:lineRule="auto"/>
       </w:pPr>
-      <w:proofErr w:type="spellStart"/>
       <w:r>
         <w:rPr>
           <w:b/>
         </w:rPr>
         <w:t>WinSCP</w:t>
       </w:r>
-      <w:proofErr w:type="spellEnd"/>
-      <w:r>
-        <w:t xml:space="preserve">: </w:t>
-      </w:r>
-      <w:proofErr w:type="spellStart"/>
-      <w:r>
-        <w:t>WinSCP</w:t>
-      </w:r>
-      <w:proofErr w:type="spellEnd"/>
-      <w:r>
-        <w:t xml:space="preserve"> is a Secure File Transfer Protocol (SFTP) software. The team shall use </w:t>
-      </w:r>
-      <w:proofErr w:type="spellStart"/>
-      <w:r>
-        <w:t>WinSCP</w:t>
-      </w:r>
-      <w:proofErr w:type="spellEnd"/>
-      <w:r>
-        <w:t xml:space="preserve"> in order to transfer files to the group LAMP server from our virtual environment. </w:t>
-      </w:r>
-      <w:proofErr w:type="spellStart"/>
-      <w:r>
-        <w:t>WinSCP</w:t>
-      </w:r>
-      <w:proofErr w:type="spellEnd"/>
-      <w:r>
-        <w:t xml:space="preserve"> will allow the team to create and manage our LAMP server. </w:t>
+      <w:r>
+        <w:t xml:space="preserve">: WinSCP is a Secure File Transfer Protocol (SFTP) software. The team shall use WinSCP in order to transfer files to the group LAMP server from our virtual environment. WinSCP will allow the team to create and manage our LAMP server. </w:t>
       </w:r>
     </w:p>
     <w:p>
@@ -15130,37 +13950,20 @@
           <w:b/>
         </w:rPr>
       </w:pPr>
-      <w:proofErr w:type="spellStart"/>
-      <w:proofErr w:type="gramStart"/>
       <w:r>
         <w:rPr>
           <w:b/>
         </w:rPr>
         <w:t>phpMyAdmin</w:t>
       </w:r>
-      <w:proofErr w:type="spellEnd"/>
-      <w:proofErr w:type="gramEnd"/>
       <w:r>
         <w:rPr>
           <w:b/>
         </w:rPr>
         <w:t xml:space="preserve">: </w:t>
       </w:r>
-      <w:proofErr w:type="spellStart"/>
-      <w:r>
-        <w:t>phpMyAdmin</w:t>
-      </w:r>
-      <w:proofErr w:type="spellEnd"/>
-      <w:r>
-        <w:t xml:space="preserve"> is an administrative tool to manage our MySQL database. </w:t>
-      </w:r>
-      <w:proofErr w:type="spellStart"/>
-      <w:r>
-        <w:t>PhpMyAdmin</w:t>
-      </w:r>
-      <w:proofErr w:type="spellEnd"/>
-      <w:r>
-        <w:t xml:space="preserve"> allows the team to manipulate data and manage our database schema in an easier fashion. </w:t>
+      <w:r>
+        <w:t xml:space="preserve">phpMyAdmin is an administrative tool to manage our MySQL database. PhpMyAdmin allows the team to manipulate data and manage our database schema in an easier fashion. </w:t>
       </w:r>
     </w:p>
     <w:p>
@@ -15228,15 +14031,7 @@
         <w:t xml:space="preserve">GitHub: </w:t>
       </w:r>
       <w:r>
-        <w:t xml:space="preserve">The team shall use GitHub in order to allow for better communication and code/file sharing applications. GitHub will allow the team </w:t>
-      </w:r>
-      <w:proofErr w:type="gramStart"/>
-      <w:r>
-        <w:t>to simultaneously work</w:t>
-      </w:r>
-      <w:proofErr w:type="gramEnd"/>
-      <w:r>
-        <w:t xml:space="preserve"> on the web application. The team will also use GitHub for version control. This means that the team will be able to merge their files with the most updated version of the code or return to earlier version of the web application. </w:t>
+        <w:t xml:space="preserve">The team shall use GitHub in order to allow for better communication and code/file sharing applications. GitHub will allow the team to simultaneously work on the web application. The team will also use GitHub for version control. This means that the team will be able to merge their files with the most updated version of the code or return to earlier version of the web application. </w:t>
       </w:r>
     </w:p>
     <w:p>
@@ -15268,30 +14063,14 @@
           <w:b/>
         </w:rPr>
       </w:pPr>
-      <w:proofErr w:type="gramStart"/>
-      <w:r>
-        <w:rPr>
-          <w:b/>
-        </w:rPr>
-        <w:t>Hyper</w:t>
-      </w:r>
-      <w:proofErr w:type="gramEnd"/>
-      <w:r>
-        <w:rPr>
-          <w:b/>
-        </w:rPr>
-        <w:t xml:space="preserve"> Text Markup Language (HTML): </w:t>
-      </w:r>
-      <w:r>
-        <w:t xml:space="preserve">HTML is a programing language that allows for web development. The team will use HTML as the building blocks to define webpage structure for the </w:t>
-      </w:r>
-      <w:proofErr w:type="spellStart"/>
-      <w:r>
-        <w:t>LikU</w:t>
-      </w:r>
-      <w:proofErr w:type="spellEnd"/>
-      <w:r>
-        <w:t xml:space="preserve"> website. </w:t>
+      <w:r>
+        <w:rPr>
+          <w:b/>
+        </w:rPr>
+        <w:t xml:space="preserve">Hyper Text Markup Language (HTML): </w:t>
+      </w:r>
+      <w:r>
+        <w:t xml:space="preserve">HTML is a programing language that allows for web development. The team will use HTML as the building blocks to define webpage structure for the LikU website. </w:t>
       </w:r>
     </w:p>
     <w:p>
@@ -15323,15 +14102,7 @@
         <w:t xml:space="preserve">Cascading Style Sheet (CSS): </w:t>
       </w:r>
       <w:r>
-        <w:t xml:space="preserve">CSS is a programming language that </w:t>
-      </w:r>
-      <w:proofErr w:type="gramStart"/>
-      <w:r>
-        <w:t>helps better</w:t>
-      </w:r>
-      <w:proofErr w:type="gramEnd"/>
-      <w:r>
-        <w:t xml:space="preserve"> define how a webpage will look. The team will use CSS to make an aesthetically pleasing webpage that is intuitive to browse.  </w:t>
+        <w:t xml:space="preserve">CSS is a programming language that helps better define how a webpage will look. The team will use CSS to make an aesthetically pleasing webpage that is intuitive to browse.  </w:t>
       </w:r>
     </w:p>
     <w:p>
@@ -15485,23 +14256,7 @@
         <w:t xml:space="preserve">Bootstrap: </w:t>
       </w:r>
       <w:r>
-        <w:t xml:space="preserve">Bootstrap is a framework that contains both CSS and JavaScript that makes </w:t>
-      </w:r>
-      <w:proofErr w:type="gramStart"/>
-      <w:r>
-        <w:t>front end</w:t>
-      </w:r>
-      <w:proofErr w:type="gramEnd"/>
-      <w:r>
-        <w:t xml:space="preserve"> development easier. The team will use Bootstrap to create </w:t>
-      </w:r>
-      <w:proofErr w:type="gramStart"/>
-      <w:r>
-        <w:t>better looking</w:t>
-      </w:r>
-      <w:proofErr w:type="gramEnd"/>
-      <w:r>
-        <w:t xml:space="preserve"> webpages easier. License link: </w:t>
+        <w:t xml:space="preserve">Bootstrap is a framework that contains both CSS and JavaScript that makes front end development easier. The team will use Bootstrap to create better looking webpages easier. License link: </w:t>
       </w:r>
       <w:r>
         <w:t>https://github.com/twbs/bootstrap/blob/main/LICENSE</w:t>
@@ -15535,15 +14290,7 @@
         <w:t xml:space="preserve"> Supported Browsers: </w:t>
       </w:r>
       <w:r>
-        <w:t xml:space="preserve">The team will take the necessary efforts to ensure that the web application works Mozilla Firefox, Google Chrome, Safari, Opera, and Internet Explorer. The team will ensure that </w:t>
-      </w:r>
-      <w:proofErr w:type="gramStart"/>
-      <w:r>
-        <w:t>any functionality is supported by these web browsers</w:t>
-      </w:r>
-      <w:proofErr w:type="gramEnd"/>
-      <w:r>
-        <w:t xml:space="preserve">.  </w:t>
+        <w:t xml:space="preserve">The team will take the necessary efforts to ensure that the web application works Mozilla Firefox, Google Chrome, Safari, Opera, and Internet Explorer. The team will ensure that any functionality is supported by these web browsers.  </w:t>
       </w:r>
     </w:p>
     <w:p>
@@ -15744,13 +14491,8 @@
         </w:numPr>
         <w:spacing w:line="276" w:lineRule="auto"/>
       </w:pPr>
-      <w:proofErr w:type="spellStart"/>
-      <w:r>
-        <w:t>Dob</w:t>
-      </w:r>
-      <w:proofErr w:type="spellEnd"/>
-      <w:r>
-        <w:t xml:space="preserve"> – date of birth</w:t>
+      <w:r>
+        <w:t>Dob – date of birth</w:t>
       </w:r>
     </w:p>
     <w:p>
@@ -15820,13 +14562,8 @@
         </w:numPr>
         <w:spacing w:line="276" w:lineRule="auto"/>
       </w:pPr>
-      <w:proofErr w:type="spellStart"/>
-      <w:r>
-        <w:t>user_id</w:t>
-      </w:r>
-      <w:proofErr w:type="spellEnd"/>
-      <w:r>
-        <w:t xml:space="preserve"> – foreign key to show who the post belongs to </w:t>
+      <w:r>
+        <w:t xml:space="preserve">user_id – foreign key to show who the post belongs to </w:t>
       </w:r>
     </w:p>
     <w:p>
@@ -15851,13 +14588,8 @@
         </w:numPr>
         <w:spacing w:line="276" w:lineRule="auto"/>
       </w:pPr>
-      <w:proofErr w:type="spellStart"/>
-      <w:r>
-        <w:t>img</w:t>
-      </w:r>
-      <w:proofErr w:type="spellEnd"/>
-      <w:r>
-        <w:t xml:space="preserve"> – post’s photo</w:t>
+      <w:r>
+        <w:t>img – post’s photo</w:t>
       </w:r>
     </w:p>
     <w:p>
@@ -16012,13 +14744,8 @@
         </w:numPr>
         <w:spacing w:line="276" w:lineRule="auto"/>
       </w:pPr>
-      <w:proofErr w:type="spellStart"/>
-      <w:r>
-        <w:t>post_id</w:t>
-      </w:r>
-      <w:proofErr w:type="spellEnd"/>
-      <w:r>
-        <w:t xml:space="preserve"> – foreign key to show what post user made comment on </w:t>
+      <w:r>
+        <w:t xml:space="preserve">post_id – foreign key to show what post user made comment on </w:t>
       </w:r>
     </w:p>
     <w:p>
@@ -16063,27 +14790,15 @@
         <w:rPr>
           <w:b/>
         </w:rPr>
-        <w:t>Follow</w:t>
-      </w:r>
-      <w:r>
-        <w:rPr>
-          <w:b/>
-        </w:rPr>
-        <w:t xml:space="preserve"> Table</w:t>
-      </w:r>
-    </w:p>
-    <w:p>
-      <w:pPr>
-        <w:spacing w:line="276" w:lineRule="auto"/>
-      </w:pPr>
-      <w:r>
-        <w:t xml:space="preserve">The </w:t>
-      </w:r>
-      <w:r>
-        <w:t>follow</w:t>
-      </w:r>
-      <w:r>
-        <w:t xml:space="preserve"> table will have the following items in the table:</w:t>
+        <w:t>Follow Table</w:t>
+      </w:r>
+    </w:p>
+    <w:p>
+      <w:pPr>
+        <w:spacing w:line="276" w:lineRule="auto"/>
+      </w:pPr>
+      <w:r>
+        <w:t>The follow table will have the following items in the table:</w:t>
       </w:r>
     </w:p>
     <w:p>
@@ -16108,13 +14823,8 @@
         </w:numPr>
         <w:spacing w:line="276" w:lineRule="auto"/>
       </w:pPr>
-      <w:proofErr w:type="spellStart"/>
-      <w:r>
-        <w:t>follower_id</w:t>
-      </w:r>
-      <w:proofErr w:type="spellEnd"/>
-      <w:r>
-        <w:t>: user id of user that wants to follow another user</w:t>
+      <w:r>
+        <w:t>follower_id: user id of user that wants to follow another user</w:t>
       </w:r>
     </w:p>
     <w:p>
@@ -16126,13 +14836,8 @@
         </w:numPr>
         <w:spacing w:line="276" w:lineRule="auto"/>
       </w:pPr>
-      <w:proofErr w:type="spellStart"/>
-      <w:r>
-        <w:t>following_id</w:t>
-      </w:r>
-      <w:proofErr w:type="spellEnd"/>
-      <w:r>
-        <w:t>: user that is being followed</w:t>
+      <w:r>
+        <w:t>following_id: user that is being followed</w:t>
       </w:r>
     </w:p>
     <w:p>
@@ -16213,23 +14918,7 @@
     </w:p>
     <w:p>
       <w:r>
-        <w:t xml:space="preserve">Users will be able to search for other </w:t>
-      </w:r>
-      <w:proofErr w:type="gramStart"/>
-      <w:r>
-        <w:t>user’s</w:t>
-      </w:r>
-      <w:proofErr w:type="gramEnd"/>
-      <w:r>
-        <w:t xml:space="preserve"> through the use of their usernames. A user will be able to enter a part of another user’s username and the system will display all usernames that contain that phrase. The main hub feed will be sorted/filtered through three main constraints. These three constraints are liked content, trending posts, and time. The system will prioritize posts made by other users that the user has second liked in the past. After </w:t>
-      </w:r>
-      <w:proofErr w:type="gramStart"/>
-      <w:r>
-        <w:t>that</w:t>
-      </w:r>
-      <w:proofErr w:type="gramEnd"/>
-      <w:r>
-        <w:t xml:space="preserve"> the system will prioritize posts that currently have the most amount of likes. Finally, the system will ensure that the posts shown first are less than 24 hours old.</w:t>
+        <w:t>Users will be able to search for other user’s through the use of their usernames. A user will be able to enter a part of another user’s username and the system will display all usernames that contain that phrase. The main hub feed will be sorted/filtered through three main constraints. These three constraints are liked content, trending posts, and time. The system will prioritize posts made by other users that the user has second liked in the past. After that the system will prioritize posts that currently have the most amount of likes. Finally, the system will ensure that the posts shown first are less than 24 hours old.</w:t>
       </w:r>
     </w:p>
     <w:p/>
@@ -16566,23 +15255,7 @@
       </w:r>
       <w:r>
         <w:tab/>
-        <w:t xml:space="preserve">This project requires a high level in database management as well strong comfort with HTML and CSS. As a team, our biggest weakness is the fact that we </w:t>
-      </w:r>
-      <w:proofErr w:type="gramStart"/>
-      <w:r>
-        <w:t>don’t</w:t>
-      </w:r>
-      <w:proofErr w:type="gramEnd"/>
-      <w:r>
-        <w:t xml:space="preserve"> have many people with strong background in database management. Database management is vital to the project because we would be managing users’ data. This includes things date of birth, name, </w:t>
-      </w:r>
-      <w:proofErr w:type="gramStart"/>
-      <w:r>
-        <w:t>and email etc</w:t>
-      </w:r>
-      <w:proofErr w:type="gramEnd"/>
-      <w:r>
-        <w:t>. Managing such vital information would require delicate care. Although we have and enthusiastic team that is more than capable of adapting to this risk.</w:t>
+        <w:t>This project requires a high level in database management as well strong comfort with HTML and CSS. As a team, our biggest weakness is the fact that we don’t have many people with strong background in database management. Database management is vital to the project because we would be managing users’ data. This includes things date of birth, name, and email etc. Managing such vital information would require delicate care. Although we have and enthusiastic team that is more than capable of adapting to this risk.</w:t>
       </w:r>
     </w:p>
     <w:p>
@@ -16646,15 +15319,7 @@
         <w:ind w:firstLine="720"/>
       </w:pPr>
       <w:r>
-        <w:t xml:space="preserve">To ensure the success of this project, commitment is vital to the project. </w:t>
-      </w:r>
-      <w:proofErr w:type="gramStart"/>
-      <w:r>
-        <w:t>The includes</w:t>
-      </w:r>
-      <w:proofErr w:type="gramEnd"/>
-      <w:r>
-        <w:t xml:space="preserve"> things like scheduling meets to discuss different aspects of this project. The only risks are that everyone on the team has other priorities like jobs, family, and school. </w:t>
+        <w:t xml:space="preserve">To ensure the success of this project, commitment is vital to the project. The includes things like scheduling meets to discuss different aspects of this project. The only risks are that everyone on the team has other priorities like jobs, family, and school. </w:t>
       </w:r>
     </w:p>
     <w:p>
@@ -16718,47 +15383,7 @@
         <w:ind w:firstLine="720"/>
       </w:pPr>
       <w:r>
-        <w:t xml:space="preserve">A major technical risk is that some group members had trouble connecting their </w:t>
-      </w:r>
-      <w:proofErr w:type="spellStart"/>
-      <w:r>
-        <w:t>php</w:t>
-      </w:r>
-      <w:proofErr w:type="spellEnd"/>
-      <w:r>
-        <w:t xml:space="preserve"> to the </w:t>
-      </w:r>
-      <w:proofErr w:type="spellStart"/>
-      <w:r>
-        <w:t>phpMyAdmin</w:t>
-      </w:r>
-      <w:proofErr w:type="spellEnd"/>
-      <w:r>
-        <w:t xml:space="preserve"> database. This makes it difficult to run test when developing </w:t>
-      </w:r>
-      <w:proofErr w:type="spellStart"/>
-      <w:r>
-        <w:t>php</w:t>
-      </w:r>
-      <w:proofErr w:type="spellEnd"/>
-      <w:r>
-        <w:t xml:space="preserve"> code. </w:t>
-      </w:r>
-      <w:proofErr w:type="spellStart"/>
-      <w:r>
-        <w:t>Php</w:t>
-      </w:r>
-      <w:proofErr w:type="spellEnd"/>
-      <w:r>
-        <w:t xml:space="preserve"> is the backbone of this project, and it is required because it allow us to access the database from </w:t>
-      </w:r>
-      <w:proofErr w:type="spellStart"/>
-      <w:r>
-        <w:t>phpMyAdmin</w:t>
-      </w:r>
-      <w:proofErr w:type="spellEnd"/>
-      <w:r>
-        <w:t xml:space="preserve"> so that we can display what is in the database to the website. </w:t>
+        <w:t xml:space="preserve">A major technical risk is that some group members had trouble connecting their php to the phpMyAdmin database. This makes it difficult to run test when developing php code. Php is the backbone of this project, and it is required because it allow us to access the database from phpMyAdmin so that we can display what is in the database to the website. </w:t>
       </w:r>
     </w:p>
     <w:p>
@@ -16884,15 +15509,7 @@
         <w:spacing w:line="276" w:lineRule="auto"/>
       </w:pPr>
       <w:r>
-        <w:t xml:space="preserve">The type of website that we are creating allows the users to upload pictures, files and videos to our server. We are not currently able to efficiently control and monitor what </w:t>
-      </w:r>
-      <w:proofErr w:type="gramStart"/>
-      <w:r>
-        <w:t>gets</w:t>
-      </w:r>
-      <w:proofErr w:type="gramEnd"/>
-      <w:r>
-        <w:t xml:space="preserve"> posted to the website. We will also be using bootstrap to help with design.</w:t>
+        <w:t>The type of website that we are creating allows the users to upload pictures, files and videos to our server. We are not currently able to efficiently control and monitor what gets posted to the website. We will also be using bootstrap to help with design.</w:t>
       </w:r>
     </w:p>
     <w:p>
@@ -17002,13 +15619,8 @@
         </w:rPr>
       </w:pPr>
       <w:r>
-        <w:t xml:space="preserve">Gianni </w:t>
-      </w:r>
-      <w:proofErr w:type="spellStart"/>
-      <w:r>
-        <w:t>Difede</w:t>
-      </w:r>
-      <w:proofErr w:type="spellEnd"/>
+        <w:t>Gianni Difede</w:t>
+      </w:r>
     </w:p>
     <w:p>
       <w:pPr>
@@ -17095,13 +15707,8 @@
           <w:szCs w:val="28"/>
         </w:rPr>
       </w:pPr>
-      <w:proofErr w:type="spellStart"/>
-      <w:r>
-        <w:t>Dukens</w:t>
-      </w:r>
-      <w:proofErr w:type="spellEnd"/>
-      <w:r>
-        <w:t xml:space="preserve"> Louis</w:t>
+      <w:r>
+        <w:t>Dukens Louis</w:t>
       </w:r>
     </w:p>
     <w:p>
@@ -17190,13 +15797,8 @@
           <w:szCs w:val="28"/>
         </w:rPr>
       </w:pPr>
-      <w:proofErr w:type="spellStart"/>
-      <w:r>
-        <w:t>Peterling</w:t>
-      </w:r>
-      <w:proofErr w:type="spellEnd"/>
-      <w:r>
-        <w:t xml:space="preserve"> Etienne</w:t>
+      <w:r>
+        <w:t>Peterling Etienne</w:t>
       </w:r>
     </w:p>
     <w:p>
@@ -17299,13 +15901,8 @@
       <w:pPr>
         <w:spacing w:line="276" w:lineRule="auto"/>
       </w:pPr>
-      <w:proofErr w:type="spellStart"/>
-      <w:r>
-        <w:t>Github</w:t>
-      </w:r>
-      <w:proofErr w:type="spellEnd"/>
-      <w:r>
-        <w:t xml:space="preserve"> master chosen - </w:t>
+      <w:r>
+        <w:t xml:space="preserve">Github master chosen - </w:t>
       </w:r>
       <w:r>
         <w:t>Done</w:t>
@@ -17558,27 +16155,7 @@
           <w:sz w:val="28"/>
           <w:szCs w:val="28"/>
         </w:rPr>
-        <w:t>Luke Schuknecht</w:t>
-      </w:r>
-      <w:r>
-        <w:rPr>
-          <w:rFonts w:ascii="Times New Roman" w:eastAsia="Times New Roman" w:hAnsi="Times New Roman" w:cs="Times New Roman"/>
-          <w:b/>
-          <w:color w:val="auto"/>
-          <w:sz w:val="28"/>
-          <w:szCs w:val="28"/>
-        </w:rPr>
-        <w:t>:</w:t>
-      </w:r>
-      <w:r>
-        <w:rPr>
-          <w:rFonts w:ascii="Times New Roman" w:eastAsia="Times New Roman" w:hAnsi="Times New Roman" w:cs="Times New Roman"/>
-          <w:b/>
-          <w:color w:val="auto"/>
-          <w:sz w:val="28"/>
-          <w:szCs w:val="28"/>
-        </w:rPr>
-        <w:t xml:space="preserve"> </w:t>
+        <w:t xml:space="preserve">Luke Schuknecht: </w:t>
       </w:r>
       <w:bookmarkEnd w:id="69"/>
     </w:p>
@@ -17608,15 +16185,7 @@
         <w:spacing w:line="276" w:lineRule="auto"/>
       </w:pPr>
       <w:r>
-        <w:t xml:space="preserve">Created and managed </w:t>
-      </w:r>
-      <w:proofErr w:type="spellStart"/>
-      <w:r>
-        <w:t>phpMyAdmin</w:t>
-      </w:r>
-      <w:proofErr w:type="spellEnd"/>
-      <w:r>
-        <w:t xml:space="preserve"> database</w:t>
+        <w:t>Created and managed phpMyAdmin database</w:t>
       </w:r>
       <w:r>
         <w:t>.</w:t>
@@ -17648,47 +16217,13 @@
         <w:spacing w:line="276" w:lineRule="auto"/>
       </w:pPr>
       <w:r>
-        <w:t xml:space="preserve">Added backend functionality for </w:t>
-      </w:r>
-      <w:proofErr w:type="spellStart"/>
-      <w:r>
-        <w:t>mainhub</w:t>
-      </w:r>
-      <w:proofErr w:type="spellEnd"/>
-      <w:r>
-        <w:t>, posting, 1</w:t>
-      </w:r>
-      <w:r>
-        <w:rPr>
-          <w:vertAlign w:val="superscript"/>
-        </w:rPr>
-        <w:t>st</w:t>
-      </w:r>
-      <w:r>
-        <w:t xml:space="preserve"> like, </w:t>
-      </w:r>
-      <w:proofErr w:type="gramStart"/>
-      <w:r>
-        <w:t>2</w:t>
-      </w:r>
-      <w:r>
-        <w:rPr>
-          <w:vertAlign w:val="superscript"/>
-        </w:rPr>
-        <w:t>nd</w:t>
-      </w:r>
-      <w:proofErr w:type="gramEnd"/>
-      <w:r>
-        <w:t xml:space="preserve"> like, 3</w:t>
-      </w:r>
-      <w:r>
-        <w:rPr>
-          <w:vertAlign w:val="superscript"/>
-        </w:rPr>
-        <w:t>rd</w:t>
-      </w:r>
-      <w:r>
-        <w:t xml:space="preserve"> like, profile, edit profile, and commenting. </w:t>
+        <w:t xml:space="preserve">Added backend functionality for mainhub, posting, </w:t>
+      </w:r>
+      <w:r>
+        <w:t>3 like system</w:t>
+      </w:r>
+      <w:r>
+        <w:t xml:space="preserve">, profile, edit profile, and commenting. </w:t>
       </w:r>
     </w:p>
     <w:p>
@@ -17730,7 +16265,18 @@
         <w:spacing w:line="276" w:lineRule="auto"/>
       </w:pPr>
       <w:r>
-        <w:t>Pushed most versions of application onto public lamp server</w:t>
+        <w:t xml:space="preserve">Pushed most versions of application onto public </w:t>
+      </w:r>
+      <w:r>
+        <w:t>LA</w:t>
+      </w:r>
+      <w:bookmarkStart w:id="70" w:name="_GoBack"/>
+      <w:bookmarkEnd w:id="70"/>
+      <w:r>
+        <w:t>MP</w:t>
+      </w:r>
+      <w:r>
+        <w:t xml:space="preserve"> server</w:t>
       </w:r>
       <w:r>
         <w:t xml:space="preserve"> </w:t>
@@ -17769,9 +16315,8 @@
           <w:sz w:val="28"/>
           <w:szCs w:val="28"/>
         </w:rPr>
-        <w:t xml:space="preserve">Gianni </w:t>
-      </w:r>
-      <w:proofErr w:type="spellStart"/>
+        <w:t>Gianni Difede</w:t>
+      </w:r>
       <w:r>
         <w:rPr>
           <w:rFonts w:ascii="Times New Roman" w:eastAsia="Times New Roman" w:hAnsi="Times New Roman" w:cs="Times New Roman"/>
@@ -17780,10 +16325,34 @@
           <w:sz w:val="28"/>
           <w:szCs w:val="28"/>
         </w:rPr>
-        <w:t>Difede</w:t>
-      </w:r>
-      <w:proofErr w:type="spellEnd"/>
-      <w:r>
+        <w:t xml:space="preserve">: </w:t>
+      </w:r>
+    </w:p>
+    <w:p>
+      <w:pPr>
+        <w:spacing w:line="276" w:lineRule="auto"/>
+      </w:pPr>
+      <w:r>
+        <w:t>Project Peer Evaluation – 20 points</w:t>
+      </w:r>
+    </w:p>
+    <w:p>
+      <w:pPr>
+        <w:spacing w:line="276" w:lineRule="auto"/>
+      </w:pPr>
+      <w:r>
+        <w:t>Contributions:</w:t>
+      </w:r>
+    </w:p>
+    <w:p>
+      <w:pPr>
+        <w:spacing w:line="276" w:lineRule="auto"/>
+      </w:pPr>
+    </w:p>
+    <w:p>
+      <w:pPr>
+        <w:pStyle w:val="Heading2"/>
+        <w:spacing w:line="276" w:lineRule="auto"/>
         <w:rPr>
           <w:rFonts w:ascii="Times New Roman" w:eastAsia="Times New Roman" w:hAnsi="Times New Roman" w:cs="Times New Roman"/>
           <w:b/>
@@ -17791,34 +16360,8 @@
           <w:sz w:val="28"/>
           <w:szCs w:val="28"/>
         </w:rPr>
-        <w:t xml:space="preserve">: </w:t>
-      </w:r>
-    </w:p>
-    <w:p>
-      <w:pPr>
-        <w:spacing w:line="276" w:lineRule="auto"/>
-      </w:pPr>
-      <w:r>
-        <w:t>Project Peer Evaluation – 20 points</w:t>
-      </w:r>
-    </w:p>
-    <w:p>
-      <w:pPr>
-        <w:spacing w:line="276" w:lineRule="auto"/>
-      </w:pPr>
-      <w:r>
-        <w:t>Contributions:</w:t>
-      </w:r>
-    </w:p>
-    <w:p>
-      <w:pPr>
-        <w:spacing w:line="276" w:lineRule="auto"/>
-      </w:pPr>
-    </w:p>
-    <w:p>
-      <w:pPr>
-        <w:pStyle w:val="Heading2"/>
-        <w:spacing w:line="276" w:lineRule="auto"/>
+      </w:pPr>
+      <w:r>
         <w:rPr>
           <w:rFonts w:ascii="Times New Roman" w:eastAsia="Times New Roman" w:hAnsi="Times New Roman" w:cs="Times New Roman"/>
           <w:b/>
@@ -17826,8 +16369,8 @@
           <w:sz w:val="28"/>
           <w:szCs w:val="28"/>
         </w:rPr>
-      </w:pPr>
-      <w:proofErr w:type="spellStart"/>
+        <w:t>Dukens Louis</w:t>
+      </w:r>
       <w:r>
         <w:rPr>
           <w:rFonts w:ascii="Times New Roman" w:eastAsia="Times New Roman" w:hAnsi="Times New Roman" w:cs="Times New Roman"/>
@@ -17836,10 +16379,34 @@
           <w:sz w:val="28"/>
           <w:szCs w:val="28"/>
         </w:rPr>
-        <w:t>Dukens</w:t>
-      </w:r>
-      <w:proofErr w:type="spellEnd"/>
-      <w:r>
+        <w:t xml:space="preserve">: </w:t>
+      </w:r>
+    </w:p>
+    <w:p>
+      <w:pPr>
+        <w:spacing w:line="276" w:lineRule="auto"/>
+      </w:pPr>
+      <w:r>
+        <w:t>Project Peer Evaluation – 20 points</w:t>
+      </w:r>
+    </w:p>
+    <w:p>
+      <w:pPr>
+        <w:spacing w:line="276" w:lineRule="auto"/>
+      </w:pPr>
+      <w:r>
+        <w:t>Contributions:</w:t>
+      </w:r>
+    </w:p>
+    <w:p>
+      <w:pPr>
+        <w:spacing w:line="276" w:lineRule="auto"/>
+      </w:pPr>
+    </w:p>
+    <w:p>
+      <w:pPr>
+        <w:pStyle w:val="Heading2"/>
+        <w:spacing w:line="276" w:lineRule="auto"/>
         <w:rPr>
           <w:rFonts w:ascii="Times New Roman" w:eastAsia="Times New Roman" w:hAnsi="Times New Roman" w:cs="Times New Roman"/>
           <w:b/>
@@ -17847,8 +16414,7 @@
           <w:sz w:val="28"/>
           <w:szCs w:val="28"/>
         </w:rPr>
-        <w:t xml:space="preserve"> Louis</w:t>
-      </w:r>
+      </w:pPr>
       <w:r>
         <w:rPr>
           <w:rFonts w:ascii="Times New Roman" w:eastAsia="Times New Roman" w:hAnsi="Times New Roman" w:cs="Times New Roman"/>
@@ -17857,34 +16423,9 @@
           <w:sz w:val="28"/>
           <w:szCs w:val="28"/>
         </w:rPr>
-        <w:t xml:space="preserve">: </w:t>
-      </w:r>
-    </w:p>
-    <w:p>
-      <w:pPr>
-        <w:spacing w:line="276" w:lineRule="auto"/>
-      </w:pPr>
-      <w:r>
-        <w:t>Project Peer Evaluation – 20 points</w:t>
-      </w:r>
-    </w:p>
-    <w:p>
-      <w:pPr>
-        <w:spacing w:line="276" w:lineRule="auto"/>
-      </w:pPr>
-      <w:r>
-        <w:t>Contributions:</w:t>
-      </w:r>
-    </w:p>
-    <w:p>
-      <w:pPr>
-        <w:spacing w:line="276" w:lineRule="auto"/>
-      </w:pPr>
-    </w:p>
-    <w:p>
-      <w:pPr>
-        <w:pStyle w:val="Heading2"/>
-        <w:spacing w:line="276" w:lineRule="auto"/>
+        <w:t>Long Ho</w:t>
+      </w:r>
+      <w:r>
         <w:rPr>
           <w:rFonts w:ascii="Times New Roman" w:eastAsia="Times New Roman" w:hAnsi="Times New Roman" w:cs="Times New Roman"/>
           <w:b/>
@@ -17892,8 +16433,34 @@
           <w:sz w:val="28"/>
           <w:szCs w:val="28"/>
         </w:rPr>
-      </w:pPr>
-      <w:r>
+        <w:t xml:space="preserve">: </w:t>
+      </w:r>
+    </w:p>
+    <w:p>
+      <w:pPr>
+        <w:spacing w:line="276" w:lineRule="auto"/>
+      </w:pPr>
+      <w:r>
+        <w:t>Project Peer Evaluation – 20 points</w:t>
+      </w:r>
+    </w:p>
+    <w:p>
+      <w:pPr>
+        <w:spacing w:line="276" w:lineRule="auto"/>
+      </w:pPr>
+      <w:r>
+        <w:t>Contributions:</w:t>
+      </w:r>
+    </w:p>
+    <w:p>
+      <w:pPr>
+        <w:spacing w:line="276" w:lineRule="auto"/>
+      </w:pPr>
+    </w:p>
+    <w:p>
+      <w:pPr>
+        <w:pStyle w:val="Heading2"/>
+        <w:spacing w:line="276" w:lineRule="auto"/>
         <w:rPr>
           <w:rFonts w:ascii="Times New Roman" w:eastAsia="Times New Roman" w:hAnsi="Times New Roman" w:cs="Times New Roman"/>
           <w:b/>
@@ -17901,8 +16468,7 @@
           <w:sz w:val="28"/>
           <w:szCs w:val="28"/>
         </w:rPr>
-        <w:t>Long Ho</w:t>
-      </w:r>
+      </w:pPr>
       <w:r>
         <w:rPr>
           <w:rFonts w:ascii="Times New Roman" w:eastAsia="Times New Roman" w:hAnsi="Times New Roman" w:cs="Times New Roman"/>
@@ -17911,63 +16477,7 @@
           <w:sz w:val="28"/>
           <w:szCs w:val="28"/>
         </w:rPr>
-        <w:t xml:space="preserve">: </w:t>
-      </w:r>
-    </w:p>
-    <w:p>
-      <w:pPr>
-        <w:spacing w:line="276" w:lineRule="auto"/>
-      </w:pPr>
-      <w:r>
-        <w:t>Project Peer Evaluation – 20 points</w:t>
-      </w:r>
-    </w:p>
-    <w:p>
-      <w:pPr>
-        <w:spacing w:line="276" w:lineRule="auto"/>
-      </w:pPr>
-      <w:r>
-        <w:t>Contributions:</w:t>
-      </w:r>
-    </w:p>
-    <w:p>
-      <w:pPr>
-        <w:spacing w:line="276" w:lineRule="auto"/>
-      </w:pPr>
-    </w:p>
-    <w:p>
-      <w:pPr>
-        <w:pStyle w:val="Heading2"/>
-        <w:spacing w:line="276" w:lineRule="auto"/>
-        <w:rPr>
-          <w:rFonts w:ascii="Times New Roman" w:eastAsia="Times New Roman" w:hAnsi="Times New Roman" w:cs="Times New Roman"/>
-          <w:b/>
-          <w:color w:val="auto"/>
-          <w:sz w:val="28"/>
-          <w:szCs w:val="28"/>
-        </w:rPr>
-      </w:pPr>
-      <w:proofErr w:type="spellStart"/>
-      <w:r>
-        <w:rPr>
-          <w:rFonts w:ascii="Times New Roman" w:eastAsia="Times New Roman" w:hAnsi="Times New Roman" w:cs="Times New Roman"/>
-          <w:b/>
-          <w:color w:val="auto"/>
-          <w:sz w:val="28"/>
-          <w:szCs w:val="28"/>
-        </w:rPr>
-        <w:t>Peterling</w:t>
-      </w:r>
-      <w:proofErr w:type="spellEnd"/>
-      <w:r>
-        <w:rPr>
-          <w:rFonts w:ascii="Times New Roman" w:eastAsia="Times New Roman" w:hAnsi="Times New Roman" w:cs="Times New Roman"/>
-          <w:b/>
-          <w:color w:val="auto"/>
-          <w:sz w:val="28"/>
-          <w:szCs w:val="28"/>
-        </w:rPr>
-        <w:t xml:space="preserve"> Etienne</w:t>
+        <w:t>Peterling Etienne</w:t>
       </w:r>
       <w:r>
         <w:rPr>
@@ -18029,7 +16539,7 @@
           <w:szCs w:val="36"/>
         </w:rPr>
       </w:pPr>
-      <w:bookmarkStart w:id="70" w:name="_Toc89203525"/>
+      <w:bookmarkStart w:id="71" w:name="_Toc89203525"/>
       <w:r>
         <w:rPr>
           <w:rFonts w:ascii="Times New Roman" w:hAnsi="Times New Roman" w:cs="Times New Roman"/>
@@ -18039,21 +16549,9 @@
           <w:szCs w:val="36"/>
         </w:rPr>
         <w:lastRenderedPageBreak/>
-        <w:t>Post-Project Anal</w:t>
-      </w:r>
-      <w:bookmarkStart w:id="71" w:name="_GoBack"/>
+        <w:t>Post-Project Analysis</w:t>
+      </w:r>
       <w:bookmarkEnd w:id="71"/>
-      <w:r>
-        <w:rPr>
-          <w:rFonts w:ascii="Times New Roman" w:hAnsi="Times New Roman" w:cs="Times New Roman"/>
-          <w:b/>
-          <w:color w:val="auto"/>
-          <w:sz w:val="36"/>
-          <w:szCs w:val="36"/>
-        </w:rPr>
-        <w:t>ysis</w:t>
-      </w:r>
-      <w:bookmarkEnd w:id="70"/>
     </w:p>
     <w:sectPr>
       <w:pgSz w:w="12240" w:h="15840" w:code="1"/>
@@ -21798,6 +20296,7 @@
   <w:style w:type="character" w:default="1" w:styleId="DefaultParagraphFont">
     <w:name w:val="Default Paragraph Font"/>
     <w:uiPriority w:val="1"/>
+    <w:semiHidden/>
     <w:unhideWhenUsed/>
   </w:style>
   <w:style w:type="table" w:default="1" w:styleId="TableNormal">

</xml_diff>

<commit_message>
Updated db section of m5 report
</commit_message>
<xml_diff>
--- a/M5/Final Project Delivery and Demonstration.docx
+++ b/M5/Final Project Delivery and Demonstration.docx
@@ -5402,8 +5402,10 @@
         <w:lastRenderedPageBreak/>
         <w:t>Data Definition</w:t>
       </w:r>
+      <w:bookmarkStart w:id="10" w:name="_GoBack"/>
       <w:bookmarkEnd w:id="8"/>
       <w:bookmarkEnd w:id="9"/>
+      <w:bookmarkEnd w:id="10"/>
     </w:p>
     <w:p>
       <w:pPr>
@@ -7196,74 +7198,64 @@
         <w:spacing w:line="276" w:lineRule="auto"/>
         <w:rPr>
           <w:rFonts w:eastAsia="Times New Roman"/>
-        </w:rPr>
-      </w:pPr>
-      <w:r>
-        <w:rPr>
-          <w:rFonts w:eastAsia="Times New Roman"/>
+          <w:b/>
+        </w:rPr>
+      </w:pPr>
+      <w:r>
+        <w:rPr>
+          <w:rFonts w:eastAsia="Times New Roman"/>
+          <w:b/>
           <w:color w:val="000000"/>
         </w:rPr>
-        <w:t>2nd-like</w:t>
-      </w:r>
+        <w:t>2nd-like:</w:t>
+      </w:r>
+    </w:p>
+    <w:p>
+      <w:pPr>
+        <w:spacing w:line="276" w:lineRule="auto"/>
+        <w:rPr>
+          <w:rFonts w:eastAsia="Times New Roman"/>
+        </w:rPr>
+      </w:pPr>
+    </w:p>
+    <w:p>
+      <w:pPr>
+        <w:spacing w:line="276" w:lineRule="auto"/>
+        <w:rPr>
+          <w:rFonts w:eastAsia="Times New Roman"/>
+        </w:rPr>
+      </w:pPr>
       <w:r>
         <w:rPr>
           <w:rFonts w:eastAsia="Times New Roman"/>
           <w:color w:val="000000"/>
         </w:rPr>
-        <w:t>:</w:t>
-      </w:r>
-    </w:p>
-    <w:p>
-      <w:pPr>
-        <w:spacing w:line="276" w:lineRule="auto"/>
-        <w:rPr>
-          <w:rFonts w:eastAsia="Times New Roman"/>
-        </w:rPr>
-      </w:pPr>
-    </w:p>
-    <w:p>
-      <w:pPr>
-        <w:spacing w:line="276" w:lineRule="auto"/>
-        <w:rPr>
-          <w:rFonts w:eastAsia="Times New Roman"/>
-        </w:rPr>
-      </w:pPr>
-      <w:r>
-        <w:rPr>
-          <w:rFonts w:eastAsia="Times New Roman"/>
+        <w:t>Similarly, when the user sees a post on their Home Page Activity Hub, they are also able to give that post a “2nd” like, which is similar to a follow. A common scenario is a user seeing several pictures or discussion posts that they have seen from a user and would like to continue to see content from this user, the user could then click and add a “2nd” like to the post. Once the user gives the post a “2nd” like, the user will now see all future content on their Home Page Activity Hub by that person that has posted that content. This will then increase the number of posts that will pop up on users’ feeds in response to how many user posts they “2nd” like. </w:t>
+      </w:r>
+    </w:p>
+    <w:p>
+      <w:pPr>
+        <w:spacing w:line="276" w:lineRule="auto"/>
+        <w:rPr>
+          <w:rFonts w:eastAsia="Times New Roman"/>
+        </w:rPr>
+      </w:pPr>
+    </w:p>
+    <w:p>
+      <w:pPr>
+        <w:spacing w:line="276" w:lineRule="auto"/>
+        <w:rPr>
+          <w:rFonts w:eastAsia="Times New Roman"/>
+          <w:b/>
+        </w:rPr>
+      </w:pPr>
+      <w:r>
+        <w:rPr>
+          <w:rFonts w:eastAsia="Times New Roman"/>
+          <w:b/>
           <w:color w:val="000000"/>
         </w:rPr>
-        <w:t>Similarly, when the user sees a post on their Home Page Activity Hub, they are also able to give that post a “2nd” like, which is similar to a follow. A common scenario is a user seeing several pictures or discussion posts that they have seen from a user and would like to continue to see content from this user, the user could then click and add a “2nd” like to the post. Once the user gives the post a “2nd” like, the user will now see all future content on their Home Page Activity Hub by that person that has posted that content. This will then increase the number of posts that will pop up on users’ feeds in response to how many user posts they “2nd” like. </w:t>
-      </w:r>
-    </w:p>
-    <w:p>
-      <w:pPr>
-        <w:spacing w:line="276" w:lineRule="auto"/>
-        <w:rPr>
-          <w:rFonts w:eastAsia="Times New Roman"/>
-        </w:rPr>
-      </w:pPr>
-    </w:p>
-    <w:p>
-      <w:pPr>
-        <w:spacing w:line="276" w:lineRule="auto"/>
-        <w:rPr>
-          <w:rFonts w:eastAsia="Times New Roman"/>
-        </w:rPr>
-      </w:pPr>
-      <w:r>
-        <w:rPr>
-          <w:rFonts w:eastAsia="Times New Roman"/>
-          <w:color w:val="000000"/>
-        </w:rPr>
-        <w:t>3rd-like</w:t>
-      </w:r>
-      <w:r>
-        <w:rPr>
-          <w:rFonts w:eastAsia="Times New Roman"/>
-          <w:color w:val="000000"/>
-        </w:rPr>
-        <w:t>:</w:t>
+        <w:t>3rd-like:</w:t>
       </w:r>
     </w:p>
     <w:p>
@@ -7582,8 +7574,8 @@
           <w:szCs w:val="36"/>
         </w:rPr>
       </w:pPr>
-      <w:bookmarkStart w:id="10" w:name="_Toc86093178"/>
-      <w:bookmarkStart w:id="11" w:name="_Toc89203492"/>
+      <w:bookmarkStart w:id="11" w:name="_Toc86093178"/>
+      <w:bookmarkStart w:id="12" w:name="_Toc89203492"/>
       <w:r>
         <w:rPr>
           <w:rFonts w:ascii="Times New Roman" w:hAnsi="Times New Roman" w:cs="Times New Roman"/>
@@ -7595,8 +7587,8 @@
         <w:lastRenderedPageBreak/>
         <w:t>High-Level functional requirements</w:t>
       </w:r>
-      <w:bookmarkEnd w:id="10"/>
       <w:bookmarkEnd w:id="11"/>
+      <w:bookmarkEnd w:id="12"/>
     </w:p>
     <w:p>
       <w:pPr>
@@ -7609,8 +7601,8 @@
           <w:szCs w:val="28"/>
         </w:rPr>
       </w:pPr>
-      <w:bookmarkStart w:id="12" w:name="_Toc86093179"/>
-      <w:bookmarkStart w:id="13" w:name="_Toc89203493"/>
+      <w:bookmarkStart w:id="13" w:name="_Toc86093179"/>
+      <w:bookmarkStart w:id="14" w:name="_Toc89203493"/>
       <w:r>
         <w:rPr>
           <w:rFonts w:ascii="Times New Roman" w:eastAsia="Times New Roman" w:hAnsi="Times New Roman" w:cs="Times New Roman"/>
@@ -7641,8 +7633,8 @@
         </w:rPr>
         <w:t xml:space="preserve"> expectation</w:t>
       </w:r>
-      <w:bookmarkEnd w:id="12"/>
       <w:bookmarkEnd w:id="13"/>
+      <w:bookmarkEnd w:id="14"/>
     </w:p>
     <w:p>
       <w:pPr>
@@ -8843,8 +8835,8 @@
           <w:szCs w:val="28"/>
         </w:rPr>
       </w:pPr>
-      <w:bookmarkStart w:id="14" w:name="_Toc86093180"/>
-      <w:bookmarkStart w:id="15" w:name="_Toc89203494"/>
+      <w:bookmarkStart w:id="15" w:name="_Toc86093180"/>
+      <w:bookmarkStart w:id="16" w:name="_Toc89203494"/>
       <w:r>
         <w:rPr>
           <w:rFonts w:ascii="Times New Roman" w:eastAsia="Times New Roman" w:hAnsi="Times New Roman" w:cs="Times New Roman"/>
@@ -8865,8 +8857,8 @@
         </w:rPr>
         <w:t xml:space="preserve"> expectation</w:t>
       </w:r>
-      <w:bookmarkEnd w:id="14"/>
       <w:bookmarkEnd w:id="15"/>
+      <w:bookmarkEnd w:id="16"/>
     </w:p>
     <w:p>
       <w:pPr>
@@ -10592,7 +10584,7 @@
           <w:rFonts w:eastAsia="Times New Roman"/>
         </w:rPr>
       </w:pPr>
-      <w:bookmarkStart w:id="16" w:name="_Toc89203495"/>
+      <w:bookmarkStart w:id="17" w:name="_Toc89203495"/>
       <w:r>
         <w:rPr>
           <w:rFonts w:ascii="Times New Roman" w:eastAsia="Times New Roman" w:hAnsi="Times New Roman" w:cs="Times New Roman"/>
@@ -10603,7 +10595,7 @@
         </w:rPr>
         <w:t>Priority Table</w:t>
       </w:r>
-      <w:bookmarkEnd w:id="16"/>
+      <w:bookmarkEnd w:id="17"/>
     </w:p>
     <w:tbl>
       <w:tblPr>
@@ -12783,8 +12775,8 @@
           <w:szCs w:val="36"/>
         </w:rPr>
       </w:pPr>
-      <w:bookmarkStart w:id="17" w:name="_Toc86093181"/>
-      <w:bookmarkStart w:id="18" w:name="_Toc89203496"/>
+      <w:bookmarkStart w:id="18" w:name="_Toc86093181"/>
+      <w:bookmarkStart w:id="19" w:name="_Toc89203496"/>
       <w:r>
         <w:rPr>
           <w:rFonts w:ascii="Times New Roman" w:hAnsi="Times New Roman" w:cs="Times New Roman"/>
@@ -12796,8 +12788,8 @@
         <w:lastRenderedPageBreak/>
         <w:t>Non-functional Requirements</w:t>
       </w:r>
-      <w:bookmarkEnd w:id="17"/>
       <w:bookmarkEnd w:id="18"/>
+      <w:bookmarkEnd w:id="19"/>
     </w:p>
     <w:p>
       <w:pPr>
@@ -12810,8 +12802,8 @@
           <w:szCs w:val="28"/>
         </w:rPr>
       </w:pPr>
-      <w:bookmarkStart w:id="19" w:name="_Toc86093182"/>
-      <w:bookmarkStart w:id="20" w:name="_Toc89203497"/>
+      <w:bookmarkStart w:id="20" w:name="_Toc86093182"/>
+      <w:bookmarkStart w:id="21" w:name="_Toc89203497"/>
       <w:r>
         <w:rPr>
           <w:rFonts w:ascii="Times New Roman" w:eastAsia="Times New Roman" w:hAnsi="Times New Roman" w:cs="Times New Roman"/>
@@ -12822,8 +12814,8 @@
         </w:rPr>
         <w:t>Performance Requirements:</w:t>
       </w:r>
-      <w:bookmarkEnd w:id="19"/>
       <w:bookmarkEnd w:id="20"/>
+      <w:bookmarkEnd w:id="21"/>
       <w:r>
         <w:rPr>
           <w:rFonts w:ascii="Times New Roman" w:eastAsia="Times New Roman" w:hAnsi="Times New Roman" w:cs="Times New Roman"/>
@@ -12861,7 +12853,21 @@
           <w:rFonts w:eastAsia="Times New Roman"/>
           <w:color w:val="000000"/>
         </w:rPr>
-        <w:t xml:space="preserve">: The website will be responsive on various monitor sizes, ranging from 10” netbooks to 24” desktop monitors.  It will also be responsive with a wide variety of resolutions, from 1024x600 through 1900x1200. </w:t>
+        <w:t>: The website will be responsive on</w:t>
+      </w:r>
+      <w:r>
+        <w:rPr>
+          <w:rFonts w:eastAsia="Times New Roman"/>
+          <w:color w:val="000000"/>
+        </w:rPr>
+        <w:t xml:space="preserve"> various monitor sizes, ranging </w:t>
+      </w:r>
+      <w:r>
+        <w:rPr>
+          <w:rFonts w:eastAsia="Times New Roman"/>
+          <w:color w:val="000000"/>
+        </w:rPr>
+        <w:t xml:space="preserve">from 10” netbooks to 24” desktop monitors.  It will also be responsive with a wide variety of resolutions, from 1024x600 through 1900x1200. </w:t>
       </w:r>
     </w:p>
     <w:p>
@@ -13005,8 +13011,8 @@
           <w:szCs w:val="28"/>
         </w:rPr>
       </w:pPr>
-      <w:bookmarkStart w:id="21" w:name="_Toc86093183"/>
-      <w:bookmarkStart w:id="22" w:name="_Toc89203498"/>
+      <w:bookmarkStart w:id="22" w:name="_Toc86093183"/>
+      <w:bookmarkStart w:id="23" w:name="_Toc89203498"/>
       <w:r>
         <w:rPr>
           <w:rFonts w:ascii="Times New Roman" w:eastAsia="Times New Roman" w:hAnsi="Times New Roman" w:cs="Times New Roman"/>
@@ -13017,8 +13023,8 @@
         </w:rPr>
         <w:t>Ease of Use:</w:t>
       </w:r>
-      <w:bookmarkEnd w:id="21"/>
       <w:bookmarkEnd w:id="22"/>
+      <w:bookmarkEnd w:id="23"/>
     </w:p>
     <w:p>
       <w:pPr>
@@ -13086,8 +13092,8 @@
           <w:szCs w:val="28"/>
         </w:rPr>
       </w:pPr>
-      <w:bookmarkStart w:id="23" w:name="_Toc86093184"/>
-      <w:bookmarkStart w:id="24" w:name="_Toc89203499"/>
+      <w:bookmarkStart w:id="24" w:name="_Toc86093184"/>
+      <w:bookmarkStart w:id="25" w:name="_Toc89203499"/>
       <w:r>
         <w:rPr>
           <w:rFonts w:ascii="Times New Roman" w:eastAsia="Times New Roman" w:hAnsi="Times New Roman" w:cs="Times New Roman"/>
@@ -13098,8 +13104,8 @@
         </w:rPr>
         <w:t>Interoperability Requirements:</w:t>
       </w:r>
-      <w:bookmarkEnd w:id="23"/>
       <w:bookmarkEnd w:id="24"/>
+      <w:bookmarkEnd w:id="25"/>
     </w:p>
     <w:p>
       <w:pPr>
@@ -13210,8 +13216,8 @@
           <w:szCs w:val="28"/>
         </w:rPr>
       </w:pPr>
-      <w:bookmarkStart w:id="25" w:name="_Toc86093185"/>
-      <w:bookmarkStart w:id="26" w:name="_Toc89203500"/>
+      <w:bookmarkStart w:id="26" w:name="_Toc86093185"/>
+      <w:bookmarkStart w:id="27" w:name="_Toc89203500"/>
       <w:r>
         <w:rPr>
           <w:rFonts w:ascii="Times New Roman" w:eastAsia="Times New Roman" w:hAnsi="Times New Roman" w:cs="Times New Roman"/>
@@ -13222,8 +13228,8 @@
         </w:rPr>
         <w:t>Security Requirements:</w:t>
       </w:r>
-      <w:bookmarkEnd w:id="25"/>
       <w:bookmarkEnd w:id="26"/>
+      <w:bookmarkEnd w:id="27"/>
       <w:r>
         <w:rPr>
           <w:rFonts w:ascii="Times New Roman" w:eastAsia="Times New Roman" w:hAnsi="Times New Roman" w:cs="Times New Roman"/>
@@ -13324,8 +13330,8 @@
           <w:szCs w:val="28"/>
         </w:rPr>
       </w:pPr>
-      <w:bookmarkStart w:id="27" w:name="_Toc86093186"/>
-      <w:bookmarkStart w:id="28" w:name="_Toc89203501"/>
+      <w:bookmarkStart w:id="28" w:name="_Toc86093186"/>
+      <w:bookmarkStart w:id="29" w:name="_Toc89203501"/>
       <w:r>
         <w:rPr>
           <w:rFonts w:ascii="Times New Roman" w:eastAsia="Times New Roman" w:hAnsi="Times New Roman" w:cs="Times New Roman"/>
@@ -13336,8 +13342,8 @@
         </w:rPr>
         <w:t>Portability Requirements:</w:t>
       </w:r>
-      <w:bookmarkEnd w:id="27"/>
       <w:bookmarkEnd w:id="28"/>
+      <w:bookmarkEnd w:id="29"/>
     </w:p>
     <w:p>
       <w:pPr>
@@ -13406,8 +13412,8 @@
           <w:szCs w:val="28"/>
         </w:rPr>
       </w:pPr>
-      <w:bookmarkStart w:id="29" w:name="_Toc86093187"/>
-      <w:bookmarkStart w:id="30" w:name="_Toc89203502"/>
+      <w:bookmarkStart w:id="30" w:name="_Toc86093187"/>
+      <w:bookmarkStart w:id="31" w:name="_Toc89203502"/>
       <w:r>
         <w:rPr>
           <w:rFonts w:ascii="Times New Roman" w:eastAsia="Times New Roman" w:hAnsi="Times New Roman" w:cs="Times New Roman"/>
@@ -13418,8 +13424,8 @@
         </w:rPr>
         <w:t>Supportability Requirements:</w:t>
       </w:r>
-      <w:bookmarkEnd w:id="29"/>
       <w:bookmarkEnd w:id="30"/>
+      <w:bookmarkEnd w:id="31"/>
       <w:r>
         <w:rPr>
           <w:rFonts w:ascii="Times New Roman" w:eastAsia="Times New Roman" w:hAnsi="Times New Roman" w:cs="Times New Roman"/>
@@ -13513,8 +13519,8 @@
           <w:szCs w:val="28"/>
         </w:rPr>
       </w:pPr>
-      <w:bookmarkStart w:id="31" w:name="_Toc86093188"/>
-      <w:bookmarkStart w:id="32" w:name="_Toc89203503"/>
+      <w:bookmarkStart w:id="32" w:name="_Toc86093188"/>
+      <w:bookmarkStart w:id="33" w:name="_Toc89203503"/>
       <w:r>
         <w:rPr>
           <w:rFonts w:ascii="Times New Roman" w:eastAsia="Times New Roman" w:hAnsi="Times New Roman" w:cs="Times New Roman"/>
@@ -13525,8 +13531,8 @@
         </w:rPr>
         <w:t>Storage Requirements:</w:t>
       </w:r>
-      <w:bookmarkEnd w:id="31"/>
       <w:bookmarkEnd w:id="32"/>
+      <w:bookmarkEnd w:id="33"/>
       <w:r>
         <w:rPr>
           <w:rFonts w:ascii="Times New Roman" w:eastAsia="Times New Roman" w:hAnsi="Times New Roman" w:cs="Times New Roman"/>
@@ -13577,8 +13583,8 @@
           <w:szCs w:val="28"/>
         </w:rPr>
       </w:pPr>
-      <w:bookmarkStart w:id="33" w:name="_Toc86093189"/>
-      <w:bookmarkStart w:id="34" w:name="_Toc89203504"/>
+      <w:bookmarkStart w:id="34" w:name="_Toc86093189"/>
+      <w:bookmarkStart w:id="35" w:name="_Toc89203504"/>
       <w:r>
         <w:rPr>
           <w:rFonts w:ascii="Times New Roman" w:eastAsia="Times New Roman" w:hAnsi="Times New Roman" w:cs="Times New Roman"/>
@@ -13589,8 +13595,8 @@
         </w:rPr>
         <w:t>Survivability:</w:t>
       </w:r>
-      <w:bookmarkEnd w:id="33"/>
       <w:bookmarkEnd w:id="34"/>
+      <w:bookmarkEnd w:id="35"/>
     </w:p>
     <w:p>
       <w:pPr>
@@ -13645,8 +13651,8 @@
           <w:szCs w:val="28"/>
         </w:rPr>
       </w:pPr>
-      <w:bookmarkStart w:id="35" w:name="_Toc86093190"/>
-      <w:bookmarkStart w:id="36" w:name="_Toc89203505"/>
+      <w:bookmarkStart w:id="36" w:name="_Toc86093190"/>
+      <w:bookmarkStart w:id="37" w:name="_Toc89203505"/>
       <w:r>
         <w:rPr>
           <w:rFonts w:ascii="Times New Roman" w:eastAsia="Times New Roman" w:hAnsi="Times New Roman" w:cs="Times New Roman"/>
@@ -13657,8 +13663,8 @@
         </w:rPr>
         <w:t>Availability Requirements:</w:t>
       </w:r>
-      <w:bookmarkEnd w:id="35"/>
       <w:bookmarkEnd w:id="36"/>
+      <w:bookmarkEnd w:id="37"/>
       <w:r>
         <w:rPr>
           <w:rFonts w:ascii="Times New Roman" w:eastAsia="Times New Roman" w:hAnsi="Times New Roman" w:cs="Times New Roman"/>
@@ -13793,8 +13799,8 @@
           <w:szCs w:val="36"/>
         </w:rPr>
       </w:pPr>
-      <w:bookmarkStart w:id="37" w:name="_Toc86093191"/>
-      <w:bookmarkStart w:id="38" w:name="_Toc89203506"/>
+      <w:bookmarkStart w:id="38" w:name="_Toc86093191"/>
+      <w:bookmarkStart w:id="39" w:name="_Toc89203506"/>
       <w:r>
         <w:rPr>
           <w:rFonts w:ascii="Times New Roman" w:hAnsi="Times New Roman" w:cs="Times New Roman"/>
@@ -13806,15 +13812,15 @@
         <w:lastRenderedPageBreak/>
         <w:t>High-level System Architecture</w:t>
       </w:r>
-      <w:bookmarkEnd w:id="37"/>
       <w:bookmarkEnd w:id="38"/>
+      <w:bookmarkEnd w:id="39"/>
     </w:p>
     <w:p>
       <w:pPr>
         <w:pStyle w:val="Heading2"/>
       </w:pPr>
-      <w:bookmarkStart w:id="39" w:name="_Toc86093192"/>
-      <w:bookmarkStart w:id="40" w:name="_Toc89203507"/>
+      <w:bookmarkStart w:id="40" w:name="_Toc86093192"/>
+      <w:bookmarkStart w:id="41" w:name="_Toc89203507"/>
       <w:r>
         <w:rPr>
           <w:rFonts w:ascii="Times New Roman" w:eastAsia="Times New Roman" w:hAnsi="Times New Roman" w:cs="Times New Roman"/>
@@ -13825,8 +13831,8 @@
         </w:rPr>
         <w:t>System Software/Tools</w:t>
       </w:r>
-      <w:bookmarkEnd w:id="39"/>
       <w:bookmarkEnd w:id="40"/>
+      <w:bookmarkEnd w:id="41"/>
     </w:p>
     <w:p>
       <w:pPr>
@@ -14313,8 +14319,8 @@
           <w:szCs w:val="28"/>
         </w:rPr>
       </w:pPr>
-      <w:bookmarkStart w:id="41" w:name="_Toc86093193"/>
-      <w:bookmarkStart w:id="42" w:name="_Toc89203508"/>
+      <w:bookmarkStart w:id="42" w:name="_Toc86093193"/>
+      <w:bookmarkStart w:id="43" w:name="_Toc89203508"/>
       <w:r>
         <w:rPr>
           <w:rFonts w:ascii="Times New Roman" w:eastAsia="Times New Roman" w:hAnsi="Times New Roman" w:cs="Times New Roman"/>
@@ -14325,8 +14331,8 @@
         </w:rPr>
         <w:t>Database Schema</w:t>
       </w:r>
-      <w:bookmarkEnd w:id="41"/>
       <w:bookmarkEnd w:id="42"/>
+      <w:bookmarkEnd w:id="43"/>
     </w:p>
     <w:p>
       <w:pPr>
@@ -14776,6 +14782,32 @@
     </w:p>
     <w:p>
       <w:pPr>
+        <w:pStyle w:val="ListParagraph"/>
+        <w:numPr>
+          <w:ilvl w:val="0"/>
+          <w:numId w:val="24"/>
+        </w:numPr>
+        <w:spacing w:line="276" w:lineRule="auto"/>
+      </w:pPr>
+      <w:r>
+        <w:t>username – username of commenter</w:t>
+      </w:r>
+    </w:p>
+    <w:p>
+      <w:pPr>
+        <w:pStyle w:val="ListParagraph"/>
+        <w:numPr>
+          <w:ilvl w:val="0"/>
+          <w:numId w:val="24"/>
+        </w:numPr>
+        <w:spacing w:line="276" w:lineRule="auto"/>
+      </w:pPr>
+      <w:r>
+        <w:t>uid – user id of commenter</w:t>
+      </w:r>
+    </w:p>
+    <w:p>
+      <w:pPr>
         <w:spacing w:line="276" w:lineRule="auto"/>
       </w:pPr>
     </w:p>
@@ -14857,8 +14889,8 @@
           <w:szCs w:val="28"/>
         </w:rPr>
       </w:pPr>
-      <w:bookmarkStart w:id="43" w:name="_Toc86093194"/>
-      <w:bookmarkStart w:id="44" w:name="_Toc89203509"/>
+      <w:bookmarkStart w:id="44" w:name="_Toc86093194"/>
+      <w:bookmarkStart w:id="45" w:name="_Toc89203509"/>
       <w:r>
         <w:rPr>
           <w:rFonts w:ascii="Times New Roman" w:eastAsia="Times New Roman" w:hAnsi="Times New Roman" w:cs="Times New Roman"/>
@@ -14869,19 +14901,20 @@
         </w:rPr>
         <w:t>Media Storage:</w:t>
       </w:r>
-      <w:bookmarkEnd w:id="43"/>
       <w:bookmarkEnd w:id="44"/>
-    </w:p>
-    <w:p>
-      <w:pPr>
-        <w:spacing w:line="276" w:lineRule="auto"/>
-      </w:pPr>
-    </w:p>
-    <w:p>
-      <w:pPr>
-        <w:spacing w:line="276" w:lineRule="auto"/>
-      </w:pPr>
-      <w:r>
+      <w:bookmarkEnd w:id="45"/>
+    </w:p>
+    <w:p>
+      <w:pPr>
+        <w:spacing w:line="276" w:lineRule="auto"/>
+      </w:pPr>
+    </w:p>
+    <w:p>
+      <w:pPr>
+        <w:spacing w:line="276" w:lineRule="auto"/>
+      </w:pPr>
+      <w:r>
+        <w:lastRenderedPageBreak/>
         <w:t>The post photo is the only special data that will be stored. The images will be store within the post table of the database as a BLOB.</w:t>
       </w:r>
     </w:p>
@@ -14901,8 +14934,8 @@
           <w:szCs w:val="28"/>
         </w:rPr>
       </w:pPr>
-      <w:bookmarkStart w:id="45" w:name="_Toc86093195"/>
-      <w:bookmarkStart w:id="46" w:name="_Toc89203510"/>
+      <w:bookmarkStart w:id="46" w:name="_Toc86093195"/>
+      <w:bookmarkStart w:id="47" w:name="_Toc89203510"/>
       <w:r>
         <w:rPr>
           <w:rFonts w:ascii="Times New Roman" w:eastAsia="Times New Roman" w:hAnsi="Times New Roman" w:cs="Times New Roman"/>
@@ -14913,10 +14946,13 @@
         </w:rPr>
         <w:t>Search and Algorithm implementation:</w:t>
       </w:r>
-      <w:bookmarkEnd w:id="45"/>
       <w:bookmarkEnd w:id="46"/>
-    </w:p>
-    <w:p>
+      <w:bookmarkEnd w:id="47"/>
+    </w:p>
+    <w:p>
+      <w:pPr>
+        <w:spacing w:line="276" w:lineRule="auto"/>
+      </w:pPr>
       <w:r>
         <w:t>Users will be able to search for other user’s through the use of their usernames. A user will be able to enter a part of another user’s username and the system will display all usernames that contain that phrase. The main hub feed will be sorted/filtered through three main constraints. These three constraints are liked content, trending posts, and time. The system will prioritize posts made by other users that the user has second liked in the past. After that the system will prioritize posts that currently have the most amount of likes. Finally, the system will ensure that the posts shown first are less than 24 hours old.</w:t>
       </w:r>
@@ -14931,7 +14967,7 @@
           <w:szCs w:val="28"/>
         </w:rPr>
       </w:pPr>
-      <w:bookmarkStart w:id="47" w:name="_Toc86093196"/>
+      <w:bookmarkStart w:id="48" w:name="_Toc86093196"/>
       <w:r>
         <w:rPr>
           <w:rFonts w:eastAsia="Times New Roman"/>
@@ -14953,7 +14989,7 @@
           <w:szCs w:val="28"/>
         </w:rPr>
       </w:pPr>
-      <w:bookmarkStart w:id="48" w:name="_Toc89203511"/>
+      <w:bookmarkStart w:id="49" w:name="_Toc89203511"/>
       <w:r>
         <w:rPr>
           <w:rFonts w:ascii="Times New Roman" w:eastAsia="Times New Roman" w:hAnsi="Times New Roman" w:cs="Times New Roman"/>
@@ -14965,8 +15001,8 @@
         <w:lastRenderedPageBreak/>
         <w:t>UML Diagrams</w:t>
       </w:r>
-      <w:bookmarkEnd w:id="47"/>
       <w:bookmarkEnd w:id="48"/>
+      <w:bookmarkEnd w:id="49"/>
     </w:p>
     <w:p>
       <w:pPr>
@@ -15187,8 +15223,8 @@
         <w:pStyle w:val="Heading1"/>
         <w:spacing w:line="276" w:lineRule="auto"/>
       </w:pPr>
-      <w:bookmarkStart w:id="49" w:name="_Toc86093197"/>
-      <w:bookmarkStart w:id="50" w:name="_Toc89203512"/>
+      <w:bookmarkStart w:id="50" w:name="_Toc86093197"/>
+      <w:bookmarkStart w:id="51" w:name="_Toc89203512"/>
       <w:r>
         <w:rPr>
           <w:rFonts w:ascii="Times New Roman" w:hAnsi="Times New Roman" w:cs="Times New Roman"/>
@@ -15203,8 +15239,8 @@
       <w:r>
         <w:t>:</w:t>
       </w:r>
-      <w:bookmarkEnd w:id="49"/>
       <w:bookmarkEnd w:id="50"/>
+      <w:bookmarkEnd w:id="51"/>
       <w:r>
         <w:t xml:space="preserve"> </w:t>
       </w:r>
@@ -15226,8 +15262,8 @@
           <w:szCs w:val="28"/>
         </w:rPr>
       </w:pPr>
-      <w:bookmarkStart w:id="51" w:name="_Toc86093198"/>
-      <w:bookmarkStart w:id="52" w:name="_Toc89203513"/>
+      <w:bookmarkStart w:id="52" w:name="_Toc86093198"/>
+      <w:bookmarkStart w:id="53" w:name="_Toc89203513"/>
       <w:r>
         <w:rPr>
           <w:rFonts w:ascii="Times New Roman" w:eastAsia="Times New Roman" w:hAnsi="Times New Roman" w:cs="Times New Roman"/>
@@ -15238,8 +15274,8 @@
         </w:rPr>
         <w:t>Skill risks</w:t>
       </w:r>
-      <w:bookmarkEnd w:id="51"/>
       <w:bookmarkEnd w:id="52"/>
+      <w:bookmarkEnd w:id="53"/>
     </w:p>
     <w:p>
       <w:pPr>
@@ -15293,8 +15329,8 @@
           <w:szCs w:val="28"/>
         </w:rPr>
       </w:pPr>
-      <w:bookmarkStart w:id="53" w:name="_Toc86093199"/>
-      <w:bookmarkStart w:id="54" w:name="_Toc89203514"/>
+      <w:bookmarkStart w:id="54" w:name="_Toc86093199"/>
+      <w:bookmarkStart w:id="55" w:name="_Toc89203514"/>
       <w:r>
         <w:rPr>
           <w:rFonts w:ascii="Times New Roman" w:eastAsia="Times New Roman" w:hAnsi="Times New Roman" w:cs="Times New Roman"/>
@@ -15305,8 +15341,8 @@
         </w:rPr>
         <w:t>Schedule risks:</w:t>
       </w:r>
-      <w:bookmarkEnd w:id="53"/>
       <w:bookmarkEnd w:id="54"/>
+      <w:bookmarkEnd w:id="55"/>
     </w:p>
     <w:p>
       <w:pPr>
@@ -15357,8 +15393,8 @@
           <w:szCs w:val="28"/>
         </w:rPr>
       </w:pPr>
-      <w:bookmarkStart w:id="55" w:name="_Toc86093200"/>
-      <w:bookmarkStart w:id="56" w:name="_Toc89203515"/>
+      <w:bookmarkStart w:id="56" w:name="_Toc86093200"/>
+      <w:bookmarkStart w:id="57" w:name="_Toc89203515"/>
       <w:r>
         <w:rPr>
           <w:rFonts w:ascii="Times New Roman" w:eastAsia="Times New Roman" w:hAnsi="Times New Roman" w:cs="Times New Roman"/>
@@ -15369,8 +15405,8 @@
         </w:rPr>
         <w:t>Technical risks:</w:t>
       </w:r>
-      <w:bookmarkEnd w:id="55"/>
       <w:bookmarkEnd w:id="56"/>
+      <w:bookmarkEnd w:id="57"/>
     </w:p>
     <w:p>
       <w:pPr>
@@ -15414,8 +15450,8 @@
         <w:pStyle w:val="Heading2"/>
         <w:spacing w:line="276" w:lineRule="auto"/>
       </w:pPr>
-      <w:bookmarkStart w:id="57" w:name="_Toc86093201"/>
-      <w:bookmarkStart w:id="58" w:name="_Toc89203516"/>
+      <w:bookmarkStart w:id="58" w:name="_Toc86093201"/>
+      <w:bookmarkStart w:id="59" w:name="_Toc89203516"/>
       <w:r>
         <w:rPr>
           <w:rFonts w:ascii="Times New Roman" w:eastAsia="Times New Roman" w:hAnsi="Times New Roman" w:cs="Times New Roman"/>
@@ -15426,8 +15462,8 @@
         </w:rPr>
         <w:t>Teamwork risks:</w:t>
       </w:r>
-      <w:bookmarkEnd w:id="57"/>
       <w:bookmarkEnd w:id="58"/>
+      <w:bookmarkEnd w:id="59"/>
       <w:r>
         <w:t xml:space="preserve"> </w:t>
       </w:r>
@@ -15484,8 +15520,8 @@
           <w:szCs w:val="28"/>
         </w:rPr>
       </w:pPr>
-      <w:bookmarkStart w:id="59" w:name="_Toc86093202"/>
-      <w:bookmarkStart w:id="60" w:name="_Toc89203517"/>
+      <w:bookmarkStart w:id="60" w:name="_Toc86093202"/>
+      <w:bookmarkStart w:id="61" w:name="_Toc89203517"/>
       <w:r>
         <w:rPr>
           <w:rFonts w:ascii="Times New Roman" w:eastAsia="Times New Roman" w:hAnsi="Times New Roman" w:cs="Times New Roman"/>
@@ -15496,8 +15532,8 @@
         </w:rPr>
         <w:t>Legal/content risks:</w:t>
       </w:r>
-      <w:bookmarkEnd w:id="59"/>
       <w:bookmarkEnd w:id="60"/>
+      <w:bookmarkEnd w:id="61"/>
     </w:p>
     <w:p>
       <w:pPr>
@@ -15571,8 +15607,8 @@
           <w:szCs w:val="36"/>
         </w:rPr>
       </w:pPr>
-      <w:bookmarkStart w:id="61" w:name="_Toc86093203"/>
-      <w:bookmarkStart w:id="62" w:name="_Toc89203518"/>
+      <w:bookmarkStart w:id="62" w:name="_Toc86093203"/>
+      <w:bookmarkStart w:id="63" w:name="_Toc89203518"/>
       <w:r>
         <w:rPr>
           <w:rFonts w:ascii="Times New Roman" w:hAnsi="Times New Roman" w:cs="Times New Roman"/>
@@ -15584,8 +15620,8 @@
         <w:lastRenderedPageBreak/>
         <w:t>Team Roles</w:t>
       </w:r>
-      <w:bookmarkEnd w:id="61"/>
       <w:bookmarkEnd w:id="62"/>
+      <w:bookmarkEnd w:id="63"/>
     </w:p>
     <w:p>
       <w:pPr>
@@ -15838,8 +15874,8 @@
           <w:szCs w:val="36"/>
         </w:rPr>
       </w:pPr>
-      <w:bookmarkStart w:id="63" w:name="_Toc86093204"/>
-      <w:bookmarkStart w:id="64" w:name="_Toc89203519"/>
+      <w:bookmarkStart w:id="64" w:name="_Toc86093204"/>
+      <w:bookmarkStart w:id="65" w:name="_Toc89203519"/>
       <w:r>
         <w:rPr>
           <w:rFonts w:ascii="Times New Roman" w:hAnsi="Times New Roman" w:cs="Times New Roman"/>
@@ -15851,8 +15887,8 @@
         <w:lastRenderedPageBreak/>
         <w:t>Check List</w:t>
       </w:r>
-      <w:bookmarkEnd w:id="63"/>
       <w:bookmarkEnd w:id="64"/>
+      <w:bookmarkEnd w:id="65"/>
       <w:r>
         <w:rPr>
           <w:rFonts w:ascii="Times New Roman" w:hAnsi="Times New Roman" w:cs="Times New Roman"/>
@@ -15981,7 +16017,7 @@
           <w:szCs w:val="36"/>
         </w:rPr>
       </w:pPr>
-      <w:bookmarkStart w:id="65" w:name="_Toc89203520"/>
+      <w:bookmarkStart w:id="66" w:name="_Toc89203520"/>
       <w:r>
         <w:rPr>
           <w:rFonts w:ascii="Times New Roman" w:hAnsi="Times New Roman" w:cs="Times New Roman"/>
@@ -15993,7 +16029,7 @@
         <w:lastRenderedPageBreak/>
         <w:t>Instructor Feedback</w:t>
       </w:r>
-      <w:bookmarkEnd w:id="65"/>
+      <w:bookmarkEnd w:id="66"/>
     </w:p>
     <w:p>
       <w:pPr>
@@ -16024,7 +16060,7 @@
           <w:szCs w:val="36"/>
         </w:rPr>
       </w:pPr>
-      <w:bookmarkStart w:id="66" w:name="_Toc89203521"/>
+      <w:bookmarkStart w:id="67" w:name="_Toc89203521"/>
       <w:r>
         <w:rPr>
           <w:rFonts w:ascii="Times New Roman" w:hAnsi="Times New Roman" w:cs="Times New Roman"/>
@@ -16036,7 +16072,7 @@
         <w:lastRenderedPageBreak/>
         <w:t>Screenshots of Product Functionality</w:t>
       </w:r>
-      <w:bookmarkEnd w:id="66"/>
+      <w:bookmarkEnd w:id="67"/>
     </w:p>
     <w:p>
       <w:pPr>
@@ -16067,7 +16103,7 @@
           <w:szCs w:val="36"/>
         </w:rPr>
       </w:pPr>
-      <w:bookmarkStart w:id="67" w:name="_Toc89203522"/>
+      <w:bookmarkStart w:id="68" w:name="_Toc89203522"/>
       <w:r>
         <w:rPr>
           <w:rFonts w:ascii="Times New Roman" w:hAnsi="Times New Roman" w:cs="Times New Roman"/>
@@ -16079,7 +16115,7 @@
         <w:lastRenderedPageBreak/>
         <w:t>Google Analytics</w:t>
       </w:r>
-      <w:bookmarkEnd w:id="67"/>
+      <w:bookmarkEnd w:id="68"/>
     </w:p>
     <w:p>
       <w:pPr>
@@ -16110,7 +16146,7 @@
           <w:szCs w:val="36"/>
         </w:rPr>
       </w:pPr>
-      <w:bookmarkStart w:id="68" w:name="_Toc89203523"/>
+      <w:bookmarkStart w:id="69" w:name="_Toc89203523"/>
       <w:r>
         <w:rPr>
           <w:rFonts w:ascii="Times New Roman" w:hAnsi="Times New Roman" w:cs="Times New Roman"/>
@@ -16132,7 +16168,7 @@
         </w:rPr>
         <w:t>s</w:t>
       </w:r>
-      <w:bookmarkEnd w:id="68"/>
+      <w:bookmarkEnd w:id="69"/>
     </w:p>
     <w:p>
       <w:pPr>
@@ -16146,7 +16182,7 @@
           <w:szCs w:val="28"/>
         </w:rPr>
       </w:pPr>
-      <w:bookmarkStart w:id="69" w:name="_Toc89203524"/>
+      <w:bookmarkStart w:id="70" w:name="_Toc89203524"/>
       <w:r>
         <w:rPr>
           <w:rFonts w:ascii="Times New Roman" w:eastAsia="Times New Roman" w:hAnsi="Times New Roman" w:cs="Times New Roman"/>
@@ -16157,7 +16193,7 @@
         </w:rPr>
         <w:t xml:space="preserve">Luke Schuknecht: </w:t>
       </w:r>
-      <w:bookmarkEnd w:id="69"/>
+      <w:bookmarkEnd w:id="70"/>
     </w:p>
     <w:p>
       <w:pPr>
@@ -16268,12 +16304,7 @@
         <w:t xml:space="preserve">Pushed most versions of application onto public </w:t>
       </w:r>
       <w:r>
-        <w:t>LA</w:t>
-      </w:r>
-      <w:bookmarkStart w:id="70" w:name="_GoBack"/>
-      <w:bookmarkEnd w:id="70"/>
-      <w:r>
-        <w:t>MP</w:t>
+        <w:t>LAMP</w:t>
       </w:r>
       <w:r>
         <w:t xml:space="preserve"> server</w:t>
@@ -16287,7 +16318,13 @@
         <w:spacing w:line="276" w:lineRule="auto"/>
       </w:pPr>
       <w:r>
-        <w:t xml:space="preserve">GitHub Contribution - _ commits </w:t>
+        <w:t>GitHub Con</w:t>
+      </w:r>
+      <w:r>
+        <w:t>tribution - 25</w:t>
+      </w:r>
+      <w:r>
+        <w:t xml:space="preserve"> commits </w:t>
       </w:r>
     </w:p>
     <w:p>
@@ -16509,37 +16546,21 @@
     <w:p/>
     <w:p/>
     <w:p/>
-    <w:p/>
-    <w:p/>
-    <w:p>
-      <w:pPr>
-        <w:rPr>
-          <w:rFonts w:eastAsiaTheme="majorEastAsia"/>
+    <w:p>
+      <w:bookmarkStart w:id="71" w:name="_Toc89203525"/>
+      <w:r>
+        <w:br w:type="page"/>
+      </w:r>
+    </w:p>
+    <w:p>
+      <w:pPr>
+        <w:pStyle w:val="Heading1"/>
+        <w:rPr>
           <w:b/>
           <w:sz w:val="36"/>
           <w:szCs w:val="36"/>
         </w:rPr>
       </w:pPr>
-      <w:r>
-        <w:rPr>
-          <w:b/>
-          <w:sz w:val="36"/>
-          <w:szCs w:val="36"/>
-        </w:rPr>
-        <w:lastRenderedPageBreak/>
-        <w:br w:type="page"/>
-      </w:r>
-    </w:p>
-    <w:p>
-      <w:pPr>
-        <w:pStyle w:val="Heading1"/>
-        <w:rPr>
-          <w:b/>
-          <w:sz w:val="36"/>
-          <w:szCs w:val="36"/>
-        </w:rPr>
-      </w:pPr>
-      <w:bookmarkStart w:id="71" w:name="_Toc89203525"/>
       <w:r>
         <w:rPr>
           <w:rFonts w:ascii="Times New Roman" w:hAnsi="Times New Roman" w:cs="Times New Roman"/>

</xml_diff>